<commit_message>
scritta la parte di payload per la relazione finale
</commit_message>
<xml_diff>
--- a/Relazione/Sensori_UAV.docx
+++ b/Relazione/Sensori_UAV.docx
@@ -4,122 +4,188 @@
   <w:body>
     <w:p>
       <w:pPr>
-        <w:pStyle w:val="377"/>
+        <w:pStyle w:val="522"/>
         <w:spacing w:after="0" w:before="480"/>
+        <w:rPr>
+          <w:rFonts w:ascii="Times New Roman" w:hAnsi="Times New Roman" w:cs="Times New Roman" w:eastAsia="Times New Roman"/>
+          <w:sz w:val="18"/>
+        </w:rPr>
       </w:pPr>
       <w:r>
         <w:rPr>
-          <w:sz w:val="32"/>
+          <w:rFonts w:ascii="Times New Roman" w:hAnsi="Times New Roman" w:cs="Times New Roman" w:eastAsia="Times New Roman"/>
+          <w:sz w:val="18"/>
         </w:rPr>
         <w:t xml:space="preserve">Sensori e computer di bordo</w:t>
       </w:r>
-      <w:r/>
-    </w:p>
-    <w:p>
-      <w:pPr>
-        <w:pStyle w:val="376"/>
-      </w:pPr>
-      <w:r/>
-      <w:r/>
-    </w:p>
-    <w:p>
-      <w:pPr>
-        <w:pStyle w:val="376"/>
-        <w:contextualSpacing w:val="true"/>
-        <w:spacing w:after="200" w:before="0"/>
-        <w:rPr>
-          <w:sz w:val="18"/>
-        </w:rPr>
-      </w:pPr>
       <w:r>
         <w:rPr>
-          <w:sz w:val="18"/>
-        </w:rPr>
-        <w:t xml:space="preserve">Le varie operazioni svolte dall’UAV necessitano di alcuni sensori fondamentali, di un sistema di autopilotaggio e di un computer di bordo con sistema operativo in grado di gestirne gli output. </w:t>
-      </w:r>
-      <w:r>
-        <w:rPr>
+          <w:rFonts w:ascii="Times New Roman" w:hAnsi="Times New Roman" w:cs="Times New Roman" w:eastAsia="Times New Roman"/>
           <w:sz w:val="18"/>
         </w:rPr>
       </w:r>
     </w:p>
     <w:p>
       <w:pPr>
-        <w:pStyle w:val="376"/>
-        <w:contextualSpacing w:val="true"/>
-        <w:spacing w:after="200" w:before="0"/>
-        <w:rPr>
+        <w:pStyle w:val="521"/>
+        <w:rPr>
+          <w:rFonts w:ascii="Times New Roman" w:hAnsi="Times New Roman" w:cs="Times New Roman" w:eastAsia="Times New Roman"/>
           <w:sz w:val="18"/>
         </w:rPr>
       </w:pPr>
       <w:r>
         <w:rPr>
-          <w:sz w:val="18"/>
-        </w:rPr>
-        <w:t xml:space="preserve">Sono stati selezionati dei modelli in grado di fornire ottime prestazioni e, allo stesso tempo, compatibilitá e integrazione con l’architettura complessiva tra payload, computer e telecomunicazioni.</w:t>
+          <w:rFonts w:ascii="Times New Roman" w:hAnsi="Times New Roman" w:cs="Times New Roman" w:eastAsia="Times New Roman"/>
+          <w:sz w:val="18"/>
+        </w:rPr>
       </w:r>
       <w:r>
         <w:rPr>
+          <w:rFonts w:ascii="Times New Roman" w:hAnsi="Times New Roman" w:cs="Times New Roman" w:eastAsia="Times New Roman"/>
           <w:sz w:val="18"/>
         </w:rPr>
       </w:r>
     </w:p>
     <w:p>
       <w:pPr>
-        <w:pStyle w:val="376"/>
+        <w:pStyle w:val="521"/>
         <w:contextualSpacing w:val="true"/>
         <w:spacing w:after="200" w:before="0"/>
         <w:rPr>
+          <w:rFonts w:ascii="Times New Roman" w:hAnsi="Times New Roman" w:cs="Times New Roman" w:eastAsia="Times New Roman"/>
           <w:sz w:val="18"/>
         </w:rPr>
       </w:pPr>
       <w:r>
         <w:rPr>
-          <w:sz w:val="18"/>
-        </w:rPr>
+          <w:rFonts w:ascii="Times New Roman" w:hAnsi="Times New Roman" w:cs="Times New Roman" w:eastAsia="Times New Roman"/>
+          <w:sz w:val="18"/>
+        </w:rPr>
+        <w:t xml:space="preserve">Le varie operazioni svolte dall’UAV necessitano di alcuni sensori fondamentali, di un sistema di autopilotaggio e di un computer di bordo con sistema operativo in grado di gestirne gli output. </w:t>
       </w:r>
       <w:r>
         <w:rPr>
+          <w:rFonts w:ascii="Times New Roman" w:hAnsi="Times New Roman" w:cs="Times New Roman" w:eastAsia="Times New Roman"/>
+          <w:sz w:val="18"/>
+        </w:rPr>
+      </w:r>
+      <w:r>
+        <w:rPr>
+          <w:rFonts w:ascii="Times New Roman" w:hAnsi="Times New Roman" w:cs="Times New Roman" w:eastAsia="Times New Roman"/>
           <w:sz w:val="18"/>
         </w:rPr>
       </w:r>
     </w:p>
     <w:p>
       <w:pPr>
-        <w:pStyle w:val="376"/>
+        <w:pStyle w:val="521"/>
         <w:contextualSpacing w:val="true"/>
         <w:spacing w:after="200" w:before="0"/>
         <w:rPr>
+          <w:rFonts w:ascii="Times New Roman" w:hAnsi="Times New Roman" w:cs="Times New Roman" w:eastAsia="Times New Roman"/>
           <w:sz w:val="18"/>
         </w:rPr>
       </w:pPr>
       <w:r>
         <w:rPr>
-          <w:sz w:val="18"/>
-        </w:rPr>
-        <w:t xml:space="preserve">In particolare, si é optato per scegliere: </w:t>
+          <w:rFonts w:ascii="Times New Roman" w:hAnsi="Times New Roman" w:cs="Times New Roman" w:eastAsia="Times New Roman"/>
+          <w:sz w:val="18"/>
+        </w:rPr>
+        <w:t xml:space="preserve">Sono stati selezionati dei modelli in grado di fornire ottime prestazioni e, allo stesso tempo, compatibilitá e integrazione con l’architettura complessiva tra payload, computer e telecomunicazioni.</w:t>
       </w:r>
       <w:r>
         <w:rPr>
+          <w:rFonts w:ascii="Times New Roman" w:hAnsi="Times New Roman" w:cs="Times New Roman" w:eastAsia="Times New Roman"/>
+          <w:sz w:val="18"/>
+        </w:rPr>
+      </w:r>
+      <w:r>
+        <w:rPr>
+          <w:rFonts w:ascii="Times New Roman" w:hAnsi="Times New Roman" w:cs="Times New Roman" w:eastAsia="Times New Roman"/>
           <w:sz w:val="18"/>
         </w:rPr>
       </w:r>
     </w:p>
     <w:p>
       <w:pPr>
-        <w:pStyle w:val="376"/>
+        <w:pStyle w:val="521"/>
         <w:contextualSpacing w:val="true"/>
         <w:spacing w:after="200" w:before="0"/>
         <w:rPr>
+          <w:rFonts w:ascii="Times New Roman" w:hAnsi="Times New Roman" w:cs="Times New Roman" w:eastAsia="Times New Roman"/>
           <w:sz w:val="18"/>
         </w:rPr>
       </w:pPr>
       <w:r>
         <w:rPr>
+          <w:rFonts w:ascii="Times New Roman" w:hAnsi="Times New Roman" w:cs="Times New Roman" w:eastAsia="Times New Roman"/>
           <w:sz w:val="18"/>
         </w:rPr>
       </w:r>
       <w:r>
+        <w:rPr>
+          <w:rFonts w:ascii="Times New Roman" w:hAnsi="Times New Roman" w:cs="Times New Roman" w:eastAsia="Times New Roman"/>
+          <w:sz w:val="18"/>
+        </w:rPr>
+      </w:r>
+      <w:r>
+        <w:rPr>
+          <w:rFonts w:ascii="Times New Roman" w:hAnsi="Times New Roman" w:cs="Times New Roman" w:eastAsia="Times New Roman"/>
+          <w:sz w:val="18"/>
+        </w:rPr>
+      </w:r>
+    </w:p>
+    <w:p>
+      <w:pPr>
+        <w:pStyle w:val="521"/>
+        <w:contextualSpacing w:val="true"/>
+        <w:spacing w:after="200" w:before="0"/>
+        <w:rPr>
+          <w:rFonts w:ascii="Times New Roman" w:hAnsi="Times New Roman" w:cs="Times New Roman" w:eastAsia="Times New Roman"/>
+          <w:sz w:val="18"/>
+        </w:rPr>
+      </w:pPr>
+      <w:r>
+        <w:rPr>
+          <w:rFonts w:ascii="Times New Roman" w:hAnsi="Times New Roman" w:cs="Times New Roman" w:eastAsia="Times New Roman"/>
+          <w:sz w:val="18"/>
+        </w:rPr>
+        <w:t xml:space="preserve">In particolare, si é optato per scegliere: </w:t>
+      </w:r>
+      <w:r>
+        <w:rPr>
+          <w:rFonts w:ascii="Times New Roman" w:hAnsi="Times New Roman" w:cs="Times New Roman" w:eastAsia="Times New Roman"/>
+          <w:sz w:val="18"/>
+        </w:rPr>
+      </w:r>
+      <w:r>
+        <w:rPr>
+          <w:rFonts w:ascii="Times New Roman" w:hAnsi="Times New Roman" w:cs="Times New Roman" w:eastAsia="Times New Roman"/>
+          <w:sz w:val="18"/>
+        </w:rPr>
+      </w:r>
+    </w:p>
+    <w:p>
+      <w:pPr>
+        <w:pStyle w:val="521"/>
+        <w:contextualSpacing w:val="true"/>
+        <w:spacing w:after="200" w:before="0"/>
+        <w:rPr>
+          <w:rFonts w:ascii="Times New Roman" w:hAnsi="Times New Roman" w:cs="Times New Roman" w:eastAsia="Times New Roman"/>
+          <w:sz w:val="18"/>
+        </w:rPr>
+      </w:pPr>
+      <w:r>
+        <w:rPr>
+          <w:rFonts w:ascii="Times New Roman" w:hAnsi="Times New Roman" w:cs="Times New Roman" w:eastAsia="Times New Roman"/>
+          <w:sz w:val="18"/>
+        </w:rPr>
+      </w:r>
+      <w:r>
+        <w:rPr>
+          <w:rFonts w:ascii="Times New Roman" w:hAnsi="Times New Roman" w:cs="Times New Roman" w:eastAsia="Times New Roman"/>
+          <w:sz w:val="18"/>
+        </w:rPr>
         <mc:AlternateContent>
           <mc:Choice Requires="wpg">
             <w:drawing>
@@ -194,18 +260,20 @@
       </w:r>
       <w:r>
         <w:rPr>
+          <w:rFonts w:ascii="Times New Roman" w:hAnsi="Times New Roman" w:cs="Times New Roman" w:eastAsia="Times New Roman"/>
           <w:sz w:val="18"/>
         </w:rPr>
       </w:r>
       <w:r>
         <w:rPr>
+          <w:rFonts w:ascii="Times New Roman" w:hAnsi="Times New Roman" w:cs="Times New Roman" w:eastAsia="Times New Roman"/>
           <w:sz w:val="18"/>
         </w:rPr>
       </w:r>
     </w:p>
     <w:p>
       <w:pPr>
-        <w:pStyle w:val="431"/>
+        <w:pStyle w:val="576"/>
         <w:numPr>
           <w:ilvl w:val="0"/>
           <w:numId w:val="1"/>
@@ -214,23 +282,21 @@
         <w:jc w:val="left"/>
         <w:spacing w:after="200" w:before="0"/>
         <w:rPr>
+          <w:rFonts w:ascii="Times New Roman" w:hAnsi="Times New Roman" w:cs="Times New Roman" w:eastAsia="Times New Roman"/>
           <w:b w:val="false"/>
           <w:sz w:val="18"/>
         </w:rPr>
       </w:pPr>
       <w:r>
         <w:rPr>
+          <w:rFonts w:ascii="Times New Roman" w:hAnsi="Times New Roman" w:cs="Times New Roman" w:eastAsia="Times New Roman"/>
           <w:b/>
           <w:sz w:val="18"/>
         </w:rPr>
       </w:r>
       <w:r>
         <w:rPr>
-          <w:sz w:val="18"/>
-        </w:rPr>
-      </w:r>
-      <w:r>
-        <w:rPr>
+          <w:rFonts w:ascii="Times New Roman" w:hAnsi="Times New Roman" w:cs="Times New Roman" w:eastAsia="Times New Roman"/>
           <w:b/>
           <w:sz w:val="18"/>
         </w:rPr>
@@ -238,6 +304,7 @@
       </w:r>
       <w:r>
         <w:rPr>
+          <w:rFonts w:ascii="Times New Roman" w:hAnsi="Times New Roman" w:cs="Times New Roman" w:eastAsia="Times New Roman"/>
           <w:b w:val="false"/>
           <w:sz w:val="18"/>
         </w:rPr>
@@ -245,6 +312,7 @@
       </w:r>
       <w:r>
         <w:rPr>
+          <w:rFonts w:ascii="Times New Roman" w:hAnsi="Times New Roman" w:cs="Times New Roman" w:eastAsia="Times New Roman"/>
           <w:b w:val="false"/>
           <w:i/>
           <w:sz w:val="18"/>
@@ -253,6 +321,7 @@
       </w:r>
       <w:r>
         <w:rPr>
+          <w:rFonts w:ascii="Times New Roman" w:hAnsi="Times New Roman" w:cs="Times New Roman" w:eastAsia="Times New Roman"/>
           <w:b w:val="false"/>
           <w:sz w:val="18"/>
         </w:rPr>
@@ -260,30 +329,40 @@
       </w:r>
       <w:r>
         <w:rPr>
+          <w:rFonts w:ascii="Times New Roman" w:hAnsi="Times New Roman" w:cs="Times New Roman" w:eastAsia="Times New Roman"/>
+          <w:sz w:val="18"/>
+        </w:rPr>
+      </w:r>
+      <w:r>
+        <w:rPr>
+          <w:rFonts w:ascii="Times New Roman" w:hAnsi="Times New Roman" w:cs="Times New Roman" w:eastAsia="Times New Roman"/>
           <w:sz w:val="18"/>
         </w:rPr>
       </w:r>
     </w:p>
     <w:p>
       <w:pPr>
-        <w:pStyle w:val="376"/>
+        <w:pStyle w:val="521"/>
         <w:contextualSpacing w:val="true"/>
         <w:ind w:left="1429" w:right="0" w:firstLine="0"/>
         <w:jc w:val="left"/>
         <w:spacing w:after="200" w:before="0"/>
         <w:rPr>
+          <w:rFonts w:ascii="Times New Roman" w:hAnsi="Times New Roman" w:cs="Times New Roman" w:eastAsia="Times New Roman"/>
           <w:b w:val="false"/>
           <w:sz w:val="18"/>
         </w:rPr>
       </w:pPr>
       <w:r>
         <w:rPr>
+          <w:rFonts w:ascii="Times New Roman" w:hAnsi="Times New Roman" w:cs="Times New Roman" w:eastAsia="Times New Roman"/>
           <w:b w:val="false"/>
           <w:sz w:val="18"/>
         </w:rPr>
       </w:r>
       <w:r>
         <w:rPr>
+          <w:rFonts w:ascii="Times New Roman" w:hAnsi="Times New Roman" w:cs="Times New Roman" w:eastAsia="Times New Roman"/>
           <w:sz w:val="18"/>
         </w:rPr>
         <mc:AlternateContent>
@@ -320,7 +399,7 @@
                       <pic:spPr bwMode="auto">
                         <a:xfrm>
                           <a:off x="0" y="0"/>
-                          <a:ext cx="1608454" cy="1035684"/>
+                          <a:ext cx="1608454" cy="1035683"/>
                         </a:xfrm>
                         <a:prstGeom prst="rect">
                           <a:avLst/>
@@ -360,6 +439,7 @@
       </w:r>
       <w:r>
         <w:rPr>
+          <w:rFonts w:ascii="Times New Roman" w:hAnsi="Times New Roman" w:cs="Times New Roman" w:eastAsia="Times New Roman"/>
           <w:b w:val="false"/>
           <w:sz w:val="18"/>
         </w:rPr>
@@ -367,6 +447,7 @@
       </w:r>
       <w:r>
         <w:rPr>
+          <w:rFonts w:ascii="Times New Roman" w:hAnsi="Times New Roman" w:cs="Times New Roman" w:eastAsia="Times New Roman"/>
           <w:b w:val="false"/>
           <w:i/>
           <w:sz w:val="18"/>
@@ -375,6 +456,7 @@
       </w:r>
       <w:r>
         <w:rPr>
+          <w:rFonts w:ascii="Times New Roman" w:hAnsi="Times New Roman" w:cs="Times New Roman" w:eastAsia="Times New Roman"/>
           <w:b w:val="false"/>
           <w:sz w:val="18"/>
         </w:rPr>
@@ -382,6 +464,7 @@
       </w:r>
       <w:r>
         <w:rPr>
+          <w:rFonts w:ascii="Times New Roman" w:hAnsi="Times New Roman" w:cs="Times New Roman" w:eastAsia="Times New Roman"/>
           <w:b w:val="false"/>
           <w:i/>
           <w:sz w:val="18"/>
@@ -390,6 +473,7 @@
       </w:r>
       <w:r>
         <w:rPr>
+          <w:rFonts w:ascii="Times New Roman" w:hAnsi="Times New Roman" w:cs="Times New Roman" w:eastAsia="Times New Roman"/>
           <w:b w:val="false"/>
           <w:sz w:val="18"/>
         </w:rPr>
@@ -399,12 +483,13 @@
       </w:r>
       <w:r>
         <w:rPr>
-          <w:b w:val="false"/>
+          <w:rFonts w:ascii="Times New Roman" w:hAnsi="Times New Roman" w:cs="Times New Roman" w:eastAsia="Times New Roman"/>
           <w:sz w:val="18"/>
         </w:rPr>
       </w:r>
       <w:r>
         <w:rPr>
+          <w:rFonts w:ascii="Times New Roman" w:hAnsi="Times New Roman" w:cs="Times New Roman" w:eastAsia="Times New Roman"/>
           <w:sz w:val="18"/>
         </w:rPr>
       </w:r>
@@ -416,26 +501,35 @@
         <w:jc w:val="left"/>
         <w:spacing w:after="200" w:before="0"/>
         <w:rPr>
+          <w:rFonts w:ascii="Times New Roman" w:hAnsi="Times New Roman" w:cs="Times New Roman" w:eastAsia="Times New Roman"/>
           <w:b w:val="false"/>
           <w:sz w:val="18"/>
         </w:rPr>
       </w:pPr>
       <w:r>
         <w:rPr>
+          <w:rFonts w:ascii="Times New Roman" w:hAnsi="Times New Roman" w:cs="Times New Roman" w:eastAsia="Times New Roman"/>
           <w:b w:val="false"/>
           <w:sz w:val="18"/>
         </w:rPr>
       </w:r>
       <w:r>
         <w:rPr>
+          <w:rFonts w:ascii="Times New Roman" w:hAnsi="Times New Roman" w:cs="Times New Roman" w:eastAsia="Times New Roman"/>
           <w:b w:val="false"/>
+          <w:sz w:val="18"/>
+        </w:rPr>
+      </w:r>
+      <w:r>
+        <w:rPr>
+          <w:rFonts w:ascii="Times New Roman" w:hAnsi="Times New Roman" w:cs="Times New Roman" w:eastAsia="Times New Roman"/>
           <w:sz w:val="18"/>
         </w:rPr>
       </w:r>
     </w:p>
     <w:p>
       <w:pPr>
-        <w:pStyle w:val="431"/>
+        <w:pStyle w:val="576"/>
         <w:numPr>
           <w:ilvl w:val="0"/>
           <w:numId w:val="1"/>
@@ -444,19 +538,21 @@
         <w:jc w:val="left"/>
         <w:spacing w:after="0" w:before="0"/>
         <w:rPr>
+          <w:rFonts w:ascii="Times New Roman" w:hAnsi="Times New Roman" w:cs="Times New Roman" w:eastAsia="Times New Roman"/>
           <w:b w:val="false"/>
           <w:sz w:val="18"/>
         </w:rPr>
       </w:pPr>
       <w:r>
         <w:rPr>
+          <w:rFonts w:ascii="Times New Roman" w:hAnsi="Times New Roman" w:cs="Times New Roman" w:eastAsia="Times New Roman"/>
           <w:b/>
           <w:sz w:val="18"/>
         </w:rPr>
       </w:r>
-      <w:r/>
       <w:r>
         <w:rPr>
+          <w:rFonts w:ascii="Times New Roman" w:hAnsi="Times New Roman" w:cs="Times New Roman" w:eastAsia="Times New Roman"/>
           <w:b/>
           <w:sz w:val="18"/>
         </w:rPr>
@@ -464,6 +560,7 @@
       </w:r>
       <w:r>
         <w:rPr>
+          <w:rFonts w:ascii="Times New Roman" w:hAnsi="Times New Roman" w:cs="Times New Roman" w:eastAsia="Times New Roman"/>
           <w:b w:val="false"/>
           <w:sz w:val="18"/>
         </w:rPr>
@@ -471,6 +568,7 @@
       </w:r>
       <w:r>
         <w:rPr>
+          <w:rFonts w:ascii="Times New Roman" w:hAnsi="Times New Roman" w:cs="Times New Roman" w:eastAsia="Times New Roman"/>
           <w:b w:val="false"/>
           <w:i/>
           <w:sz w:val="18"/>
@@ -479,6 +577,7 @@
       </w:r>
       <w:r>
         <w:rPr>
+          <w:rFonts w:ascii="Times New Roman" w:hAnsi="Times New Roman" w:cs="Times New Roman" w:eastAsia="Times New Roman"/>
           <w:b w:val="false"/>
           <w:i w:val="false"/>
           <w:iCs w:val="false"/>
@@ -488,6 +587,7 @@
       </w:r>
       <w:r>
         <w:rPr>
+          <w:rFonts w:ascii="Times New Roman" w:hAnsi="Times New Roman" w:cs="Times New Roman" w:eastAsia="Times New Roman"/>
           <w:b w:val="false"/>
           <w:i/>
           <w:iCs/>
@@ -497,6 +597,7 @@
       </w:r>
       <w:r>
         <w:rPr>
+          <w:rFonts w:ascii="Times New Roman" w:hAnsi="Times New Roman" w:cs="Times New Roman" w:eastAsia="Times New Roman"/>
           <w:b w:val="false"/>
           <w:i w:val="false"/>
           <w:iCs w:val="false"/>
@@ -506,68 +607,83 @@
       </w:r>
       <w:r>
         <w:rPr>
+          <w:rFonts w:ascii="Times New Roman" w:hAnsi="Times New Roman" w:cs="Times New Roman" w:eastAsia="Times New Roman"/>
+          <w:sz w:val="18"/>
+        </w:rPr>
+      </w:r>
+      <w:r>
+        <w:rPr>
+          <w:rFonts w:ascii="Times New Roman" w:hAnsi="Times New Roman" w:cs="Times New Roman" w:eastAsia="Times New Roman"/>
           <w:sz w:val="18"/>
         </w:rPr>
       </w:r>
     </w:p>
     <w:p>
       <w:pPr>
-        <w:pStyle w:val="431"/>
+        <w:pStyle w:val="576"/>
         <w:contextualSpacing w:val="true"/>
         <w:ind w:left="0"/>
         <w:jc w:val="left"/>
         <w:spacing w:after="0" w:before="0"/>
         <w:rPr>
+          <w:rFonts w:ascii="Times New Roman" w:hAnsi="Times New Roman" w:cs="Times New Roman" w:eastAsia="Times New Roman"/>
           <w:b w:val="false"/>
           <w:sz w:val="18"/>
         </w:rPr>
       </w:pPr>
       <w:r>
         <w:rPr>
+          <w:rFonts w:ascii="Times New Roman" w:hAnsi="Times New Roman" w:cs="Times New Roman" w:eastAsia="Times New Roman"/>
           <w:sz w:val="18"/>
         </w:rPr>
       </w:r>
       <w:r>
         <w:rPr>
+          <w:rFonts w:ascii="Times New Roman" w:hAnsi="Times New Roman" w:cs="Times New Roman" w:eastAsia="Times New Roman"/>
+          <w:sz w:val="18"/>
+        </w:rPr>
+      </w:r>
+      <w:r>
+        <w:rPr>
+          <w:rFonts w:ascii="Times New Roman" w:hAnsi="Times New Roman" w:cs="Times New Roman" w:eastAsia="Times New Roman"/>
           <w:sz w:val="18"/>
         </w:rPr>
       </w:r>
     </w:p>
     <w:p>
       <w:pPr>
-        <w:pStyle w:val="431"/>
+        <w:pStyle w:val="576"/>
         <w:contextualSpacing w:val="true"/>
         <w:ind w:left="0" w:right="0" w:firstLine="0"/>
         <w:jc w:val="left"/>
         <w:spacing w:after="0" w:before="0"/>
         <w:rPr>
+          <w:rFonts w:ascii="Times New Roman" w:hAnsi="Times New Roman" w:cs="Times New Roman" w:eastAsia="Times New Roman"/>
           <w:sz w:val="18"/>
         </w:rPr>
       </w:pPr>
       <w:r>
         <w:rPr>
+          <w:rFonts w:ascii="Times New Roman" w:hAnsi="Times New Roman" w:cs="Times New Roman" w:eastAsia="Times New Roman"/>
           <w:sz w:val="18"/>
         </w:rPr>
       </w:r>
       <w:r>
         <w:rPr>
+          <w:rFonts w:ascii="Times New Roman" w:hAnsi="Times New Roman" w:cs="Times New Roman" w:eastAsia="Times New Roman"/>
           <w:sz w:val="18"/>
         </w:rPr>
       </w:r>
       <w:r>
         <w:rPr>
-          <w:sz w:val="18"/>
-        </w:rPr>
-      </w:r>
-      <w:r>
-        <w:rPr>
+          <w:rFonts w:ascii="Times New Roman" w:hAnsi="Times New Roman" w:cs="Times New Roman" w:eastAsia="Times New Roman"/>
           <w:sz w:val="18"/>
         </w:rPr>
       </w:r>
     </w:p>
     <w:p>
       <w:pPr>
-        <w:pStyle w:val="431"/>
+        <w:pStyle w:val="576"/>
         <w:numPr>
           <w:ilvl w:val="0"/>
           <w:numId w:val="1"/>
@@ -576,18 +692,20 @@
         <w:jc w:val="left"/>
         <w:spacing w:after="0" w:before="0"/>
         <w:rPr>
+          <w:rFonts w:ascii="Times New Roman" w:hAnsi="Times New Roman" w:cs="Times New Roman" w:eastAsia="Times New Roman"/>
           <w:sz w:val="18"/>
         </w:rPr>
       </w:pPr>
       <w:r>
         <w:rPr>
+          <w:rFonts w:ascii="Times New Roman" w:hAnsi="Times New Roman" w:cs="Times New Roman" w:eastAsia="Times New Roman"/>
           <w:b/>
           <w:sz w:val="18"/>
         </w:rPr>
       </w:r>
-      <w:r/>
       <w:r>
         <w:rPr>
+          <w:rFonts w:ascii="Times New Roman" w:hAnsi="Times New Roman" w:cs="Times New Roman" w:eastAsia="Times New Roman"/>
           <w:b/>
           <w:sz w:val="18"/>
         </w:rPr>
@@ -595,6 +713,7 @@
       </w:r>
       <w:r>
         <w:rPr>
+          <w:rFonts w:ascii="Times New Roman" w:hAnsi="Times New Roman" w:cs="Times New Roman" w:eastAsia="Times New Roman"/>
           <w:b w:val="false"/>
           <w:sz w:val="18"/>
         </w:rPr>
@@ -602,6 +721,7 @@
       </w:r>
       <w:r>
         <w:rPr>
+          <w:rFonts w:ascii="Times New Roman" w:hAnsi="Times New Roman" w:cs="Times New Roman" w:eastAsia="Times New Roman"/>
           <w:b w:val="false"/>
           <w:i/>
           <w:sz w:val="18"/>
@@ -610,6 +730,7 @@
       </w:r>
       <w:r>
         <w:rPr>
+          <w:rFonts w:ascii="Times New Roman" w:hAnsi="Times New Roman" w:cs="Times New Roman" w:eastAsia="Times New Roman"/>
           <w:b w:val="false"/>
           <w:sz w:val="18"/>
         </w:rPr>
@@ -617,6 +738,7 @@
       </w:r>
       <w:r>
         <w:rPr>
+          <w:rFonts w:ascii="Times New Roman" w:hAnsi="Times New Roman" w:cs="Times New Roman" w:eastAsia="Times New Roman"/>
           <w:b w:val="false"/>
           <w:i/>
           <w:sz w:val="18"/>
@@ -625,6 +747,7 @@
       </w:r>
       <w:r>
         <w:rPr>
+          <w:rFonts w:ascii="Times New Roman" w:hAnsi="Times New Roman" w:cs="Times New Roman" w:eastAsia="Times New Roman"/>
           <w:b w:val="false"/>
           <w:sz w:val="18"/>
           <w:vertAlign w:val="subscript"/>
@@ -633,7 +756,7 @@
       </w:r>
       <w:r>
         <w:rPr>
-          <w:rFonts w:ascii="3270 Condensed" w:hAnsi="3270 Condensed" w:cs="3270 Condensed" w:eastAsia="3270 Condensed"/>
+          <w:rFonts w:ascii="Times New Roman" w:hAnsi="Times New Roman" w:cs="Times New Roman" w:eastAsia="Times New Roman"/>
           <w:b w:val="false"/>
           <w:position w:val="0"/>
           <w:sz w:val="18"/>
@@ -643,6 +766,7 @@
       </w:r>
       <w:r>
         <w:rPr>
+          <w:rFonts w:ascii="Times New Roman" w:hAnsi="Times New Roman" w:cs="Times New Roman" w:eastAsia="Times New Roman"/>
           <w:b w:val="false"/>
           <w:position w:val="0"/>
           <w:sz w:val="18"/>
@@ -652,6 +776,7 @@
       </w:r>
       <w:r>
         <w:rPr>
+          <w:rFonts w:ascii="Times New Roman" w:hAnsi="Times New Roman" w:cs="Times New Roman" w:eastAsia="Times New Roman"/>
           <w:b w:val="false"/>
           <w:i/>
           <w:position w:val="0"/>
@@ -662,6 +787,7 @@
       </w:r>
       <w:r>
         <w:rPr>
+          <w:rFonts w:ascii="Times New Roman" w:hAnsi="Times New Roman" w:cs="Times New Roman" w:eastAsia="Times New Roman"/>
           <w:b w:val="false"/>
           <w:sz w:val="18"/>
           <w:vertAlign w:val="subscript"/>
@@ -670,6 +796,7 @@
       </w:r>
       <w:r>
         <w:rPr>
+          <w:rFonts w:ascii="Times New Roman" w:hAnsi="Times New Roman" w:cs="Times New Roman" w:eastAsia="Times New Roman"/>
           <w:b w:val="false"/>
           <w:position w:val="0"/>
           <w:sz w:val="18"/>
@@ -679,11 +806,13 @@
       </w:r>
       <w:r>
         <w:rPr>
+          <w:rFonts w:ascii="Times New Roman" w:hAnsi="Times New Roman" w:cs="Times New Roman" w:eastAsia="Times New Roman"/>
           <w:sz w:val="18"/>
         </w:rPr>
       </w:r>
       <w:r>
         <w:rPr>
+          <w:rFonts w:ascii="Times New Roman" w:hAnsi="Times New Roman" w:cs="Times New Roman" w:eastAsia="Times New Roman"/>
           <w:sz w:val="18"/>
         </w:rPr>
       </w:r>
@@ -694,11 +823,13 @@
         <w:jc w:val="left"/>
         <w:spacing w:after="0" w:before="0"/>
         <w:rPr>
+          <w:rFonts w:ascii="Times New Roman" w:hAnsi="Times New Roman" w:cs="Times New Roman" w:eastAsia="Times New Roman"/>
           <w:sz w:val="18"/>
         </w:rPr>
       </w:pPr>
       <w:r>
         <w:rPr>
+          <w:rFonts w:ascii="Times New Roman" w:hAnsi="Times New Roman" w:cs="Times New Roman" w:eastAsia="Times New Roman"/>
           <w:b w:val="false"/>
           <w:position w:val="0"/>
           <w:sz w:val="18"/>
@@ -706,6 +837,10 @@
         </w:rPr>
       </w:r>
       <w:r>
+        <w:rPr>
+          <w:rFonts w:ascii="Times New Roman" w:hAnsi="Times New Roman" w:cs="Times New Roman" w:eastAsia="Times New Roman"/>
+          <w:sz w:val="18"/>
+        </w:rPr>
         <mc:AlternateContent>
           <mc:Choice Requires="wpg">
             <w:drawing>
@@ -740,7 +875,7 @@
                       <pic:spPr bwMode="auto">
                         <a:xfrm>
                           <a:off x="0" y="0"/>
-                          <a:ext cx="1790064" cy="1152524"/>
+                          <a:ext cx="1790063" cy="1152524"/>
                         </a:xfrm>
                         <a:prstGeom prst="rect">
                           <a:avLst/>
@@ -780,6 +915,7 @@
       </w:r>
       <w:r>
         <w:rPr>
+          <w:rFonts w:ascii="Times New Roman" w:hAnsi="Times New Roman" w:cs="Times New Roman" w:eastAsia="Times New Roman"/>
           <w:b w:val="false"/>
           <w:position w:val="0"/>
           <w:sz w:val="18"/>
@@ -788,10 +924,8 @@
       </w:r>
       <w:r>
         <w:rPr>
-          <w:b w:val="false"/>
-          <w:position w:val="0"/>
-          <w:sz w:val="18"/>
-          <w:vertAlign w:val="baseline"/>
+          <w:rFonts w:ascii="Times New Roman" w:hAnsi="Times New Roman" w:cs="Times New Roman" w:eastAsia="Times New Roman"/>
+          <w:sz w:val="18"/>
         </w:rPr>
       </w:r>
     </w:p>
@@ -801,16 +935,25 @@
         <w:jc w:val="left"/>
         <w:spacing w:after="0" w:before="0"/>
         <w:rPr>
+          <w:rFonts w:ascii="Times New Roman" w:hAnsi="Times New Roman" w:cs="Times New Roman" w:eastAsia="Times New Roman"/>
           <w:sz w:val="18"/>
         </w:rPr>
       </w:pPr>
       <w:r>
         <w:rPr>
+          <w:rFonts w:ascii="Times New Roman" w:hAnsi="Times New Roman" w:cs="Times New Roman" w:eastAsia="Times New Roman"/>
           <w:sz w:val="18"/>
         </w:rPr>
       </w:r>
       <w:r>
         <w:rPr>
+          <w:rFonts w:ascii="Times New Roman" w:hAnsi="Times New Roman" w:cs="Times New Roman" w:eastAsia="Times New Roman"/>
+          <w:sz w:val="18"/>
+        </w:rPr>
+      </w:r>
+      <w:r>
+        <w:rPr>
+          <w:rFonts w:ascii="Times New Roman" w:hAnsi="Times New Roman" w:cs="Times New Roman" w:eastAsia="Times New Roman"/>
           <w:sz w:val="18"/>
         </w:rPr>
       </w:r>
@@ -821,16 +964,25 @@
         <w:jc w:val="left"/>
         <w:spacing w:after="0" w:before="0"/>
         <w:rPr>
+          <w:rFonts w:ascii="Times New Roman" w:hAnsi="Times New Roman" w:cs="Times New Roman" w:eastAsia="Times New Roman"/>
           <w:sz w:val="18"/>
         </w:rPr>
       </w:pPr>
       <w:r>
         <w:rPr>
+          <w:rFonts w:ascii="Times New Roman" w:hAnsi="Times New Roman" w:cs="Times New Roman" w:eastAsia="Times New Roman"/>
           <w:sz w:val="18"/>
         </w:rPr>
       </w:r>
       <w:r>
         <w:rPr>
+          <w:rFonts w:ascii="Times New Roman" w:hAnsi="Times New Roman" w:cs="Times New Roman" w:eastAsia="Times New Roman"/>
+          <w:sz w:val="18"/>
+        </w:rPr>
+      </w:r>
+      <w:r>
+        <w:rPr>
+          <w:rFonts w:ascii="Times New Roman" w:hAnsi="Times New Roman" w:cs="Times New Roman" w:eastAsia="Times New Roman"/>
           <w:sz w:val="18"/>
         </w:rPr>
       </w:r>
@@ -841,11 +993,13 @@
         <w:jc w:val="left"/>
         <w:spacing w:after="0" w:before="0"/>
         <w:rPr>
+          <w:rFonts w:ascii="Times New Roman" w:hAnsi="Times New Roman" w:cs="Times New Roman" w:eastAsia="Times New Roman"/>
           <w:sz w:val="18"/>
         </w:rPr>
       </w:pPr>
       <w:r>
         <w:rPr>
+          <w:rFonts w:ascii="Times New Roman" w:hAnsi="Times New Roman" w:cs="Times New Roman" w:eastAsia="Times New Roman"/>
           <w:b w:val="false"/>
           <w:position w:val="0"/>
           <w:sz w:val="18"/>
@@ -854,10 +1008,17 @@
       </w:r>
       <w:r>
         <w:rPr>
+          <w:rFonts w:ascii="Times New Roman" w:hAnsi="Times New Roman" w:cs="Times New Roman" w:eastAsia="Times New Roman"/>
           <w:b w:val="false"/>
           <w:position w:val="0"/>
           <w:sz w:val="18"/>
           <w:vertAlign w:val="baseline"/>
+        </w:rPr>
+      </w:r>
+      <w:r>
+        <w:rPr>
+          <w:rFonts w:ascii="Times New Roman" w:hAnsi="Times New Roman" w:cs="Times New Roman" w:eastAsia="Times New Roman"/>
+          <w:sz w:val="18"/>
         </w:rPr>
       </w:r>
     </w:p>
@@ -867,16 +1028,25 @@
         <w:jc w:val="left"/>
         <w:spacing w:after="0" w:before="0"/>
         <w:rPr>
+          <w:rFonts w:ascii="Times New Roman" w:hAnsi="Times New Roman" w:cs="Times New Roman" w:eastAsia="Times New Roman"/>
           <w:sz w:val="18"/>
         </w:rPr>
       </w:pPr>
       <w:r>
         <w:rPr>
+          <w:rFonts w:ascii="Times New Roman" w:hAnsi="Times New Roman" w:cs="Times New Roman" w:eastAsia="Times New Roman"/>
           <w:sz w:val="18"/>
         </w:rPr>
       </w:r>
       <w:r>
         <w:rPr>
+          <w:rFonts w:ascii="Times New Roman" w:hAnsi="Times New Roman" w:cs="Times New Roman" w:eastAsia="Times New Roman"/>
+          <w:sz w:val="18"/>
+        </w:rPr>
+      </w:r>
+      <w:r>
+        <w:rPr>
+          <w:rFonts w:ascii="Times New Roman" w:hAnsi="Times New Roman" w:cs="Times New Roman" w:eastAsia="Times New Roman"/>
           <w:sz w:val="18"/>
         </w:rPr>
       </w:r>
@@ -887,58 +1057,67 @@
         <w:jc w:val="left"/>
         <w:spacing w:after="0" w:before="0"/>
         <w:rPr>
+          <w:rFonts w:ascii="Times New Roman" w:hAnsi="Times New Roman" w:cs="Times New Roman" w:eastAsia="Times New Roman"/>
           <w:sz w:val="18"/>
         </w:rPr>
       </w:pPr>
       <w:r>
         <w:rPr>
+          <w:rFonts w:ascii="Times New Roman" w:hAnsi="Times New Roman" w:cs="Times New Roman" w:eastAsia="Times New Roman"/>
           <w:sz w:val="18"/>
         </w:rPr>
       </w:r>
       <w:r>
         <w:rPr>
+          <w:rFonts w:ascii="Times New Roman" w:hAnsi="Times New Roman" w:cs="Times New Roman" w:eastAsia="Times New Roman"/>
+          <w:sz w:val="18"/>
+        </w:rPr>
+      </w:r>
+      <w:r>
+        <w:rPr>
+          <w:rFonts w:ascii="Times New Roman" w:hAnsi="Times New Roman" w:cs="Times New Roman" w:eastAsia="Times New Roman"/>
           <w:sz w:val="18"/>
         </w:rPr>
       </w:r>
     </w:p>
     <w:p>
       <w:pPr>
-        <w:pStyle w:val="431"/>
+        <w:pStyle w:val="576"/>
         <w:contextualSpacing w:val="true"/>
         <w:jc w:val="left"/>
         <w:spacing w:after="0" w:before="0"/>
         <w:rPr>
+          <w:rFonts w:ascii="Times New Roman" w:hAnsi="Times New Roman" w:cs="Times New Roman" w:eastAsia="Times New Roman"/>
           <w:sz w:val="18"/>
         </w:rPr>
       </w:pPr>
       <w:r>
         <w:rPr>
+          <w:rFonts w:ascii="Times New Roman" w:hAnsi="Times New Roman" w:cs="Times New Roman" w:eastAsia="Times New Roman"/>
           <w:sz w:val="18"/>
         </w:rPr>
       </w:r>
       <w:r>
         <w:rPr>
+          <w:rFonts w:ascii="Times New Roman" w:hAnsi="Times New Roman" w:cs="Times New Roman" w:eastAsia="Times New Roman"/>
           <w:sz w:val="18"/>
         </w:rPr>
       </w:r>
       <w:r>
         <w:rPr>
-          <w:sz w:val="18"/>
-        </w:rPr>
-      </w:r>
-      <w:r>
-        <w:rPr>
+          <w:rFonts w:ascii="Times New Roman" w:hAnsi="Times New Roman" w:cs="Times New Roman" w:eastAsia="Times New Roman"/>
           <w:sz w:val="18"/>
         </w:rPr>
       </w:r>
     </w:p>
     <w:p>
       <w:pPr>
-        <w:pStyle w:val="431"/>
+        <w:pStyle w:val="576"/>
         <w:contextualSpacing w:val="true"/>
         <w:jc w:val="left"/>
         <w:spacing w:after="0" w:before="0"/>
         <w:rPr>
+          <w:rFonts w:ascii="Times New Roman" w:hAnsi="Times New Roman" w:cs="Times New Roman" w:eastAsia="Times New Roman"/>
           <w:b w:val="false"/>
           <w:position w:val="0"/>
           <w:sz w:val="18"/>
@@ -947,18 +1126,26 @@
       </w:pPr>
       <w:r>
         <w:rPr>
+          <w:rFonts w:ascii="Times New Roman" w:hAnsi="Times New Roman" w:cs="Times New Roman" w:eastAsia="Times New Roman"/>
           <w:sz w:val="18"/>
         </w:rPr>
       </w:r>
       <w:r>
         <w:rPr>
+          <w:rFonts w:ascii="Times New Roman" w:hAnsi="Times New Roman" w:cs="Times New Roman" w:eastAsia="Times New Roman"/>
+          <w:sz w:val="18"/>
+        </w:rPr>
+      </w:r>
+      <w:r>
+        <w:rPr>
+          <w:rFonts w:ascii="Times New Roman" w:hAnsi="Times New Roman" w:cs="Times New Roman" w:eastAsia="Times New Roman"/>
           <w:sz w:val="18"/>
         </w:rPr>
       </w:r>
     </w:p>
     <w:p>
       <w:pPr>
-        <w:pStyle w:val="431"/>
+        <w:pStyle w:val="576"/>
         <w:numPr>
           <w:ilvl w:val="0"/>
           <w:numId w:val="1"/>
@@ -967,11 +1154,13 @@
         <w:jc w:val="left"/>
         <w:spacing w:after="0" w:before="0"/>
         <w:rPr>
+          <w:rFonts w:ascii="Times New Roman" w:hAnsi="Times New Roman" w:cs="Times New Roman" w:eastAsia="Times New Roman"/>
           <w:sz w:val="18"/>
         </w:rPr>
       </w:pPr>
       <w:r>
         <w:rPr>
+          <w:rFonts w:ascii="Times New Roman" w:hAnsi="Times New Roman" w:cs="Times New Roman" w:eastAsia="Times New Roman"/>
           <w:b/>
           <w:sz w:val="18"/>
         </w:rPr>
@@ -979,6 +1168,7 @@
       </w:r>
       <w:r>
         <w:rPr>
+          <w:rFonts w:ascii="Times New Roman" w:hAnsi="Times New Roman" w:cs="Times New Roman" w:eastAsia="Times New Roman"/>
           <w:b w:val="false"/>
           <w:sz w:val="18"/>
         </w:rPr>
@@ -986,6 +1176,7 @@
       </w:r>
       <w:r>
         <w:rPr>
+          <w:rFonts w:ascii="Times New Roman" w:hAnsi="Times New Roman" w:cs="Times New Roman" w:eastAsia="Times New Roman"/>
           <w:b w:val="false"/>
           <w:i/>
           <w:sz w:val="18"/>
@@ -994,6 +1185,7 @@
       </w:r>
       <w:r>
         <w:rPr>
+          <w:rFonts w:ascii="Times New Roman" w:hAnsi="Times New Roman" w:cs="Times New Roman" w:eastAsia="Times New Roman"/>
           <w:b w:val="false"/>
           <w:sz w:val="18"/>
         </w:rPr>
@@ -1001,6 +1193,7 @@
       </w:r>
       <w:r>
         <w:rPr>
+          <w:rFonts w:ascii="Times New Roman" w:hAnsi="Times New Roman" w:cs="Times New Roman" w:eastAsia="Times New Roman"/>
           <w:b w:val="false"/>
           <w:i/>
           <w:sz w:val="18"/>
@@ -1009,6 +1202,7 @@
       </w:r>
       <w:r>
         <w:rPr>
+          <w:rFonts w:ascii="Times New Roman" w:hAnsi="Times New Roman" w:cs="Times New Roman" w:eastAsia="Times New Roman"/>
           <w:b w:val="false"/>
           <w:sz w:val="18"/>
         </w:rPr>
@@ -1016,6 +1210,13 @@
       </w:r>
       <w:r>
         <w:rPr>
+          <w:rFonts w:ascii="Times New Roman" w:hAnsi="Times New Roman" w:cs="Times New Roman" w:eastAsia="Times New Roman"/>
+          <w:sz w:val="18"/>
+        </w:rPr>
+      </w:r>
+      <w:r>
+        <w:rPr>
+          <w:rFonts w:ascii="Times New Roman" w:hAnsi="Times New Roman" w:cs="Times New Roman" w:eastAsia="Times New Roman"/>
           <w:sz w:val="18"/>
         </w:rPr>
       </w:r>
@@ -1026,16 +1227,22 @@
         <w:jc w:val="left"/>
         <w:spacing w:after="0" w:before="0"/>
         <w:rPr>
+          <w:rFonts w:ascii="Times New Roman" w:hAnsi="Times New Roman" w:cs="Times New Roman" w:eastAsia="Times New Roman"/>
           <w:sz w:val="18"/>
         </w:rPr>
       </w:pPr>
       <w:r>
         <w:rPr>
+          <w:rFonts w:ascii="Times New Roman" w:hAnsi="Times New Roman" w:cs="Times New Roman" w:eastAsia="Times New Roman"/>
           <w:b w:val="false"/>
           <w:sz w:val="18"/>
         </w:rPr>
       </w:r>
       <w:r>
+        <w:rPr>
+          <w:rFonts w:ascii="Times New Roman" w:hAnsi="Times New Roman" w:cs="Times New Roman" w:eastAsia="Times New Roman"/>
+          <w:sz w:val="18"/>
+        </w:rPr>
         <mc:AlternateContent>
           <mc:Choice Requires="wpg">
             <w:drawing>
@@ -1110,13 +1317,14 @@
       </w:r>
       <w:r>
         <w:rPr>
+          <w:rFonts w:ascii="Times New Roman" w:hAnsi="Times New Roman" w:cs="Times New Roman" w:eastAsia="Times New Roman"/>
           <w:b w:val="false"/>
           <w:sz w:val="18"/>
         </w:rPr>
       </w:r>
       <w:r>
         <w:rPr>
-          <w:b w:val="false"/>
+          <w:rFonts w:ascii="Times New Roman" w:hAnsi="Times New Roman" w:cs="Times New Roman" w:eastAsia="Times New Roman"/>
           <w:sz w:val="18"/>
         </w:rPr>
       </w:r>
@@ -1127,16 +1335,25 @@
         <w:jc w:val="left"/>
         <w:spacing w:after="0" w:before="0"/>
         <w:rPr>
+          <w:rFonts w:ascii="Times New Roman" w:hAnsi="Times New Roman" w:cs="Times New Roman" w:eastAsia="Times New Roman"/>
           <w:sz w:val="18"/>
         </w:rPr>
       </w:pPr>
       <w:r>
         <w:rPr>
+          <w:rFonts w:ascii="Times New Roman" w:hAnsi="Times New Roman" w:cs="Times New Roman" w:eastAsia="Times New Roman"/>
           <w:sz w:val="18"/>
         </w:rPr>
       </w:r>
       <w:r>
         <w:rPr>
+          <w:rFonts w:ascii="Times New Roman" w:hAnsi="Times New Roman" w:cs="Times New Roman" w:eastAsia="Times New Roman"/>
+          <w:sz w:val="18"/>
+        </w:rPr>
+      </w:r>
+      <w:r>
+        <w:rPr>
+          <w:rFonts w:ascii="Times New Roman" w:hAnsi="Times New Roman" w:cs="Times New Roman" w:eastAsia="Times New Roman"/>
           <w:sz w:val="18"/>
         </w:rPr>
       </w:r>
@@ -1147,73 +1364,95 @@
         <w:jc w:val="left"/>
         <w:spacing w:after="0" w:before="0"/>
         <w:rPr>
+          <w:rFonts w:ascii="Times New Roman" w:hAnsi="Times New Roman" w:cs="Times New Roman" w:eastAsia="Times New Roman"/>
           <w:sz w:val="18"/>
         </w:rPr>
       </w:pPr>
       <w:r>
         <w:rPr>
+          <w:rFonts w:ascii="Times New Roman" w:hAnsi="Times New Roman" w:cs="Times New Roman" w:eastAsia="Times New Roman"/>
           <w:sz w:val="18"/>
         </w:rPr>
       </w:r>
       <w:r>
         <w:rPr>
+          <w:rFonts w:ascii="Times New Roman" w:hAnsi="Times New Roman" w:cs="Times New Roman" w:eastAsia="Times New Roman"/>
+          <w:sz w:val="18"/>
+        </w:rPr>
+      </w:r>
+      <w:r>
+        <w:rPr>
+          <w:rFonts w:ascii="Times New Roman" w:hAnsi="Times New Roman" w:cs="Times New Roman" w:eastAsia="Times New Roman"/>
           <w:sz w:val="18"/>
         </w:rPr>
       </w:r>
     </w:p>
     <w:p>
       <w:pPr>
-        <w:pStyle w:val="431"/>
+        <w:pStyle w:val="576"/>
         <w:contextualSpacing w:val="true"/>
         <w:ind w:left="0"/>
         <w:jc w:val="left"/>
         <w:spacing w:after="0" w:before="0"/>
         <w:rPr>
+          <w:rFonts w:ascii="Times New Roman" w:hAnsi="Times New Roman" w:cs="Times New Roman" w:eastAsia="Times New Roman"/>
           <w:sz w:val="18"/>
         </w:rPr>
       </w:pPr>
       <w:r>
         <w:rPr>
+          <w:rFonts w:ascii="Times New Roman" w:hAnsi="Times New Roman" w:cs="Times New Roman" w:eastAsia="Times New Roman"/>
           <w:sz w:val="18"/>
         </w:rPr>
       </w:r>
       <w:r>
         <w:rPr>
+          <w:rFonts w:ascii="Times New Roman" w:hAnsi="Times New Roman" w:cs="Times New Roman" w:eastAsia="Times New Roman"/>
           <w:sz w:val="18"/>
         </w:rPr>
       </w:r>
       <w:r>
         <w:rPr>
+          <w:rFonts w:ascii="Times New Roman" w:hAnsi="Times New Roman" w:cs="Times New Roman" w:eastAsia="Times New Roman"/>
           <w:sz w:val="18"/>
         </w:rPr>
       </w:r>
     </w:p>
     <w:p>
       <w:pPr>
-        <w:pStyle w:val="431"/>
+        <w:pStyle w:val="576"/>
         <w:contextualSpacing w:val="true"/>
         <w:ind w:left="0"/>
         <w:jc w:val="left"/>
         <w:spacing w:after="0" w:before="0"/>
         <w:rPr>
+          <w:rFonts w:ascii="Times New Roman" w:hAnsi="Times New Roman" w:cs="Times New Roman" w:eastAsia="Times New Roman"/>
           <w:b w:val="false"/>
           <w:sz w:val="18"/>
         </w:rPr>
       </w:pPr>
       <w:r>
         <w:rPr>
+          <w:rFonts w:ascii="Times New Roman" w:hAnsi="Times New Roman" w:cs="Times New Roman" w:eastAsia="Times New Roman"/>
           <w:sz w:val="18"/>
         </w:rPr>
       </w:r>
       <w:r>
         <w:rPr>
+          <w:rFonts w:ascii="Times New Roman" w:hAnsi="Times New Roman" w:cs="Times New Roman" w:eastAsia="Times New Roman"/>
+          <w:sz w:val="18"/>
+        </w:rPr>
+      </w:r>
+      <w:r>
+        <w:rPr>
+          <w:rFonts w:ascii="Times New Roman" w:hAnsi="Times New Roman" w:cs="Times New Roman" w:eastAsia="Times New Roman"/>
           <w:sz w:val="18"/>
         </w:rPr>
       </w:r>
     </w:p>
     <w:p>
       <w:pPr>
-        <w:pStyle w:val="431"/>
+        <w:pStyle w:val="576"/>
         <w:numPr>
           <w:ilvl w:val="0"/>
           <w:numId w:val="1"/>
@@ -1222,11 +1461,13 @@
         <w:jc w:val="left"/>
         <w:spacing w:after="200" w:before="0"/>
         <w:rPr>
+          <w:rFonts w:ascii="Times New Roman" w:hAnsi="Times New Roman" w:cs="Times New Roman" w:eastAsia="Times New Roman"/>
           <w:sz w:val="18"/>
         </w:rPr>
       </w:pPr>
       <w:r>
         <w:rPr>
+          <w:rFonts w:ascii="Times New Roman" w:hAnsi="Times New Roman" w:cs="Times New Roman" w:eastAsia="Times New Roman"/>
           <w:b/>
           <w:sz w:val="18"/>
         </w:rPr>
@@ -1234,6 +1475,7 @@
       </w:r>
       <w:r>
         <w:rPr>
+          <w:rFonts w:ascii="Times New Roman" w:hAnsi="Times New Roman" w:cs="Times New Roman" w:eastAsia="Times New Roman"/>
           <w:b w:val="false"/>
           <w:sz w:val="18"/>
         </w:rPr>
@@ -1241,6 +1483,7 @@
       </w:r>
       <w:r>
         <w:rPr>
+          <w:rFonts w:ascii="Times New Roman" w:hAnsi="Times New Roman" w:cs="Times New Roman" w:eastAsia="Times New Roman"/>
           <w:b w:val="false"/>
           <w:i/>
           <w:sz w:val="18"/>
@@ -1249,6 +1492,7 @@
       </w:r>
       <w:r>
         <w:rPr>
+          <w:rFonts w:ascii="Times New Roman" w:hAnsi="Times New Roman" w:cs="Times New Roman" w:eastAsia="Times New Roman"/>
           <w:b w:val="false"/>
           <w:sz w:val="18"/>
         </w:rPr>
@@ -1256,6 +1500,7 @@
       </w:r>
       <w:r>
         <w:rPr>
+          <w:rFonts w:ascii="Times New Roman" w:hAnsi="Times New Roman" w:cs="Times New Roman" w:eastAsia="Times New Roman"/>
           <w:sz w:val="18"/>
         </w:rPr>
         <mc:AlternateContent>
@@ -1332,6 +1577,7 @@
       </w:r>
       <w:r>
         <w:rPr>
+          <w:rFonts w:ascii="Times New Roman" w:hAnsi="Times New Roman" w:cs="Times New Roman" w:eastAsia="Times New Roman"/>
           <w:b w:val="false"/>
           <w:sz w:val="18"/>
         </w:rPr>
@@ -1339,6 +1585,7 @@
       </w:r>
       <w:r>
         <w:rPr>
+          <w:rFonts w:ascii="Times New Roman" w:hAnsi="Times New Roman" w:cs="Times New Roman" w:eastAsia="Times New Roman"/>
           <w:b w:val="false"/>
           <w:i/>
           <w:sz w:val="18"/>
@@ -1347,6 +1594,7 @@
       </w:r>
       <w:r>
         <w:rPr>
+          <w:rFonts w:ascii="Times New Roman" w:hAnsi="Times New Roman" w:cs="Times New Roman" w:eastAsia="Times New Roman"/>
           <w:b w:val="false"/>
           <w:sz w:val="18"/>
         </w:rPr>
@@ -1354,6 +1602,7 @@
       </w:r>
       <w:r>
         <w:rPr>
+          <w:rFonts w:ascii="Times New Roman" w:hAnsi="Times New Roman" w:cs="Times New Roman" w:eastAsia="Times New Roman"/>
           <w:b w:val="false"/>
           <w:i/>
           <w:sz w:val="18"/>
@@ -1362,6 +1611,7 @@
       </w:r>
       <w:r>
         <w:rPr>
+          <w:rFonts w:ascii="Times New Roman" w:hAnsi="Times New Roman" w:cs="Times New Roman" w:eastAsia="Times New Roman"/>
           <w:b w:val="false"/>
           <w:sz w:val="18"/>
         </w:rPr>
@@ -1369,39 +1619,69 @@
       </w:r>
       <w:r>
         <w:rPr>
+          <w:rFonts w:ascii="Times New Roman" w:hAnsi="Times New Roman" w:cs="Times New Roman" w:eastAsia="Times New Roman"/>
+          <w:sz w:val="18"/>
+        </w:rPr>
+      </w:r>
+      <w:r>
+        <w:rPr>
+          <w:rFonts w:ascii="Times New Roman" w:hAnsi="Times New Roman" w:cs="Times New Roman" w:eastAsia="Times New Roman"/>
           <w:sz w:val="18"/>
         </w:rPr>
       </w:r>
     </w:p>
     <w:p>
       <w:pPr>
-        <w:pStyle w:val="376"/>
+        <w:pStyle w:val="521"/>
         <w:contextualSpacing w:val="true"/>
         <w:jc w:val="left"/>
         <w:spacing w:after="200" w:before="0"/>
         <w:rPr>
+          <w:rFonts w:ascii="Times New Roman" w:hAnsi="Times New Roman" w:cs="Times New Roman" w:eastAsia="Times New Roman"/>
           <w:sz w:val="18"/>
         </w:rPr>
       </w:pPr>
       <w:r>
         <w:rPr>
+          <w:rFonts w:ascii="Times New Roman" w:hAnsi="Times New Roman" w:cs="Times New Roman" w:eastAsia="Times New Roman"/>
           <w:sz w:val="18"/>
         </w:rPr>
       </w:r>
       <w:r>
         <w:rPr>
+          <w:rFonts w:ascii="Times New Roman" w:hAnsi="Times New Roman" w:cs="Times New Roman" w:eastAsia="Times New Roman"/>
+          <w:sz w:val="18"/>
+        </w:rPr>
+      </w:r>
+      <w:r>
+        <w:rPr>
+          <w:rFonts w:ascii="Times New Roman" w:hAnsi="Times New Roman" w:cs="Times New Roman" w:eastAsia="Times New Roman"/>
           <w:sz w:val="18"/>
         </w:rPr>
       </w:r>
     </w:p>
     <w:p>
       <w:pPr>
-        <w:pStyle w:val="376"/>
+        <w:pStyle w:val="521"/>
         <w:jc w:val="left"/>
         <w:spacing w:after="200" w:before="0"/>
+        <w:rPr>
+          <w:rFonts w:ascii="Times New Roman" w:hAnsi="Times New Roman" w:cs="Times New Roman" w:eastAsia="Times New Roman"/>
+          <w:sz w:val="18"/>
+        </w:rPr>
       </w:pPr>
-      <w:r/>
-      <w:r/>
+      <w:r>
+        <w:rPr>
+          <w:rFonts w:ascii="Times New Roman" w:hAnsi="Times New Roman" w:cs="Times New Roman" w:eastAsia="Times New Roman"/>
+          <w:sz w:val="18"/>
+        </w:rPr>
+      </w:r>
+      <w:r>
+        <w:rPr>
+          <w:rFonts w:ascii="Times New Roman" w:hAnsi="Times New Roman" w:cs="Times New Roman" w:eastAsia="Times New Roman"/>
+          <w:sz w:val="18"/>
+        </w:rPr>
+      </w:r>
     </w:p>
     <w:sectPr>
       <w:footnotePr/>
@@ -1422,7 +1702,6 @@
       <w:pPr>
         <w:spacing w:lineRule="auto" w:line="240" w:after="0"/>
       </w:pPr>
-      <w:r/>
       <w:r>
         <w:separator/>
       </w:r>
@@ -1434,7 +1713,6 @@
       <w:pPr>
         <w:spacing w:lineRule="auto" w:line="240" w:after="0"/>
       </w:pPr>
-      <w:r/>
       <w:r>
         <w:continuationSeparator/>
       </w:r>
@@ -1909,9 +2187,8 @@
     <w:lsdException w:name="Bibliography" w:uiPriority="37"/>
     <w:lsdException w:name="TOC Heading" w:uiPriority="39" w:qFormat="1"/>
   </w:latentStyles>
-  <w:style w:type="table" w:styleId="46">
+  <w:style w:type="table" w:styleId="394">
     <w:name w:val="Table Grid"/>
-    <w:basedOn w:val="30"/>
     <w:uiPriority w:val="59"/>
     <w:pPr>
       <w:spacing w:lineRule="auto" w:line="240" w:after="0"/>
@@ -1934,9 +2211,8 @@
       </w:tblCellMar>
     </w:tblPr>
   </w:style>
-  <w:style w:type="table" w:styleId="47">
+  <w:style w:type="table" w:styleId="395">
     <w:name w:val="Table Grid Light"/>
-    <w:basedOn w:val="30"/>
     <w:uiPriority w:val="59"/>
     <w:pPr>
       <w:spacing w:lineRule="auto" w:line="240" w:after="0"/>
@@ -1959,9 +2235,8 @@
       </w:tblCellMar>
     </w:tblPr>
   </w:style>
-  <w:style w:type="table" w:styleId="48">
+  <w:style w:type="table" w:styleId="396">
     <w:name w:val="Plain Table 1"/>
-    <w:basedOn w:val="30"/>
     <w:uiPriority w:val="59"/>
     <w:pPr>
       <w:spacing w:lineRule="auto" w:line="240" w:after="0"/>
@@ -2026,9 +2301,8 @@
       </w:rPr>
     </w:tblStylePr>
   </w:style>
-  <w:style w:type="table" w:styleId="49">
+  <w:style w:type="table" w:styleId="397">
     <w:name w:val="Plain Table 2"/>
-    <w:basedOn w:val="30"/>
     <w:uiPriority w:val="59"/>
     <w:pPr>
       <w:spacing w:lineRule="auto" w:line="240" w:after="0"/>
@@ -2111,9 +2385,8 @@
       </w:rPr>
     </w:tblStylePr>
   </w:style>
-  <w:style w:type="table" w:styleId="50">
+  <w:style w:type="table" w:styleId="398">
     <w:name w:val="Plain Table 3"/>
-    <w:basedOn w:val="30"/>
     <w:uiPriority w:val="99"/>
     <w:pPr>
       <w:spacing w:lineRule="auto" w:line="240" w:after="0"/>
@@ -2188,9 +2461,8 @@
       </w:rPr>
     </w:tblStylePr>
   </w:style>
-  <w:style w:type="table" w:styleId="51">
+  <w:style w:type="table" w:styleId="399">
     <w:name w:val="Plain Table 4"/>
-    <w:basedOn w:val="30"/>
     <w:uiPriority w:val="99"/>
     <w:pPr>
       <w:spacing w:lineRule="auto" w:line="240" w:after="0"/>
@@ -2245,9 +2517,8 @@
       </w:rPr>
     </w:tblStylePr>
   </w:style>
-  <w:style w:type="table" w:styleId="52">
+  <w:style w:type="table" w:styleId="400">
     <w:name w:val="Plain Table 5"/>
-    <w:basedOn w:val="30"/>
     <w:uiPriority w:val="99"/>
     <w:pPr>
       <w:spacing w:lineRule="auto" w:line="240" w:after="0"/>
@@ -2333,9 +2604,8 @@
       </w:tcPr>
     </w:tblStylePr>
   </w:style>
-  <w:style w:type="table" w:styleId="53">
+  <w:style w:type="table" w:styleId="401">
     <w:name w:val="Grid Table 1 Light"/>
-    <w:basedOn w:val="30"/>
     <w:uiPriority w:val="99"/>
     <w:pPr>
       <w:spacing w:lineRule="auto" w:line="240" w:after="0"/>
@@ -2398,9 +2668,8 @@
       </w:rPr>
     </w:tblStylePr>
   </w:style>
-  <w:style w:type="table" w:styleId="54">
+  <w:style w:type="table" w:styleId="402">
     <w:name w:val="Grid Table 1 Light - Accent 1"/>
-    <w:basedOn w:val="30"/>
     <w:uiPriority w:val="99"/>
     <w:pPr>
       <w:spacing w:lineRule="auto" w:line="240" w:after="0"/>
@@ -2463,9 +2732,8 @@
       </w:rPr>
     </w:tblStylePr>
   </w:style>
-  <w:style w:type="table" w:styleId="55">
+  <w:style w:type="table" w:styleId="403">
     <w:name w:val="Grid Table 1 Light - Accent 2"/>
-    <w:basedOn w:val="30"/>
     <w:uiPriority w:val="99"/>
     <w:pPr>
       <w:spacing w:lineRule="auto" w:line="240" w:after="0"/>
@@ -2528,9 +2796,8 @@
       </w:rPr>
     </w:tblStylePr>
   </w:style>
-  <w:style w:type="table" w:styleId="56">
+  <w:style w:type="table" w:styleId="404">
     <w:name w:val="Grid Table 1 Light - Accent 3"/>
-    <w:basedOn w:val="30"/>
     <w:uiPriority w:val="99"/>
     <w:pPr>
       <w:spacing w:lineRule="auto" w:line="240" w:after="0"/>
@@ -2593,9 +2860,8 @@
       </w:rPr>
     </w:tblStylePr>
   </w:style>
-  <w:style w:type="table" w:styleId="57">
+  <w:style w:type="table" w:styleId="405">
     <w:name w:val="Grid Table 1 Light - Accent 4"/>
-    <w:basedOn w:val="30"/>
     <w:uiPriority w:val="99"/>
     <w:pPr>
       <w:spacing w:lineRule="auto" w:line="240" w:after="0"/>
@@ -2658,9 +2924,8 @@
       </w:rPr>
     </w:tblStylePr>
   </w:style>
-  <w:style w:type="table" w:styleId="58">
+  <w:style w:type="table" w:styleId="406">
     <w:name w:val="Grid Table 1 Light - Accent 5"/>
-    <w:basedOn w:val="30"/>
     <w:uiPriority w:val="99"/>
     <w:pPr>
       <w:spacing w:lineRule="auto" w:line="240" w:after="0"/>
@@ -2723,9 +2988,8 @@
       </w:rPr>
     </w:tblStylePr>
   </w:style>
-  <w:style w:type="table" w:styleId="59">
+  <w:style w:type="table" w:styleId="407">
     <w:name w:val="Grid Table 1 Light - Accent 6"/>
-    <w:basedOn w:val="30"/>
     <w:uiPriority w:val="99"/>
     <w:pPr>
       <w:spacing w:lineRule="auto" w:line="240" w:after="0"/>
@@ -2788,9 +3052,8 @@
       </w:rPr>
     </w:tblStylePr>
   </w:style>
-  <w:style w:type="table" w:styleId="60">
+  <w:style w:type="table" w:styleId="408">
     <w:name w:val="Grid Table 2"/>
-    <w:basedOn w:val="30"/>
     <w:uiPriority w:val="99"/>
     <w:pPr>
       <w:spacing w:lineRule="auto" w:line="240" w:after="0"/>
@@ -2868,9 +3131,8 @@
       </w:tcPr>
     </w:tblStylePr>
   </w:style>
-  <w:style w:type="table" w:styleId="61">
+  <w:style w:type="table" w:styleId="409">
     <w:name w:val="Grid Table 2 - Accent 1"/>
-    <w:basedOn w:val="30"/>
     <w:uiPriority w:val="99"/>
     <w:pPr>
       <w:spacing w:lineRule="auto" w:line="240" w:after="0"/>
@@ -2948,9 +3210,8 @@
       </w:tcPr>
     </w:tblStylePr>
   </w:style>
-  <w:style w:type="table" w:styleId="62">
+  <w:style w:type="table" w:styleId="410">
     <w:name w:val="Grid Table 2 - Accent 2"/>
-    <w:basedOn w:val="30"/>
     <w:uiPriority w:val="99"/>
     <w:pPr>
       <w:spacing w:lineRule="auto" w:line="240" w:after="0"/>
@@ -3028,9 +3289,8 @@
       </w:tcPr>
     </w:tblStylePr>
   </w:style>
-  <w:style w:type="table" w:styleId="63">
+  <w:style w:type="table" w:styleId="411">
     <w:name w:val="Grid Table 2 - Accent 3"/>
-    <w:basedOn w:val="30"/>
     <w:uiPriority w:val="99"/>
     <w:pPr>
       <w:spacing w:lineRule="auto" w:line="240" w:after="0"/>
@@ -3108,9 +3368,8 @@
       </w:tcPr>
     </w:tblStylePr>
   </w:style>
-  <w:style w:type="table" w:styleId="64">
+  <w:style w:type="table" w:styleId="412">
     <w:name w:val="Grid Table 2 - Accent 4"/>
-    <w:basedOn w:val="30"/>
     <w:uiPriority w:val="99"/>
     <w:pPr>
       <w:spacing w:lineRule="auto" w:line="240" w:after="0"/>
@@ -3188,9 +3447,8 @@
       </w:tcPr>
     </w:tblStylePr>
   </w:style>
-  <w:style w:type="table" w:styleId="65">
+  <w:style w:type="table" w:styleId="413">
     <w:name w:val="Grid Table 2 - Accent 5"/>
-    <w:basedOn w:val="30"/>
     <w:uiPriority w:val="99"/>
     <w:pPr>
       <w:spacing w:lineRule="auto" w:line="240" w:after="0"/>
@@ -3268,9 +3526,8 @@
       </w:tcPr>
     </w:tblStylePr>
   </w:style>
-  <w:style w:type="table" w:styleId="66">
+  <w:style w:type="table" w:styleId="414">
     <w:name w:val="Grid Table 2 - Accent 6"/>
-    <w:basedOn w:val="30"/>
     <w:uiPriority w:val="99"/>
     <w:pPr>
       <w:spacing w:lineRule="auto" w:line="240" w:after="0"/>
@@ -3348,9 +3605,8 @@
       </w:tcPr>
     </w:tblStylePr>
   </w:style>
-  <w:style w:type="table" w:styleId="67">
+  <w:style w:type="table" w:styleId="415">
     <w:name w:val="Grid Table 3"/>
-    <w:basedOn w:val="30"/>
     <w:uiPriority w:val="99"/>
     <w:pPr>
       <w:spacing w:lineRule="auto" w:line="240" w:after="0"/>
@@ -3394,7 +3650,7 @@
         <w:jc w:val="right"/>
       </w:pPr>
       <w:tcPr>
-        <w:shd w:color="auto" w:fill="FFFFFF"/>
+        <w:shd w:val="clear" w:color="auto" w:fill="FFFFFF"/>
         <w:tcBorders>
           <w:left w:val="none" w:color="000000" w:sz="4" w:space="0"/>
           <w:top w:val="none" w:color="000000" w:sz="4" w:space="0"/>
@@ -3424,7 +3680,7 @@
         <w:color w:val="404040"/>
       </w:rPr>
       <w:tcPr>
-        <w:shd w:color="auto" w:fill="FFFFFF"/>
+        <w:shd w:val="clear" w:color="auto" w:fill="FFFFFF"/>
         <w:tcBorders>
           <w:left w:val="none" w:color="000000" w:sz="4" w:space="0"/>
           <w:top w:val="none" w:color="000000" w:sz="4" w:space="0"/>
@@ -3449,9 +3705,8 @@
       </w:tcPr>
     </w:tblStylePr>
   </w:style>
-  <w:style w:type="table" w:styleId="68">
+  <w:style w:type="table" w:styleId="416">
     <w:name w:val="Grid Table 3 - Accent 1"/>
-    <w:basedOn w:val="30"/>
     <w:uiPriority w:val="99"/>
     <w:pPr>
       <w:spacing w:lineRule="auto" w:line="240" w:after="0"/>
@@ -3495,7 +3750,7 @@
         <w:jc w:val="right"/>
       </w:pPr>
       <w:tcPr>
-        <w:shd w:color="auto" w:fill="FFFFFF"/>
+        <w:shd w:val="clear" w:color="auto" w:fill="FFFFFF"/>
         <w:tcBorders>
           <w:left w:val="none" w:color="000000" w:sz="4" w:space="0"/>
           <w:top w:val="none" w:color="000000" w:sz="4" w:space="0"/>
@@ -3525,7 +3780,7 @@
         <w:color w:val="404040"/>
       </w:rPr>
       <w:tcPr>
-        <w:shd w:color="auto" w:fill="FFFFFF"/>
+        <w:shd w:val="clear" w:color="auto" w:fill="FFFFFF"/>
         <w:tcBorders>
           <w:left w:val="none" w:color="000000" w:sz="4" w:space="0"/>
           <w:top w:val="none" w:color="000000" w:sz="4" w:space="0"/>
@@ -3550,9 +3805,8 @@
       </w:tcPr>
     </w:tblStylePr>
   </w:style>
-  <w:style w:type="table" w:styleId="69">
+  <w:style w:type="table" w:styleId="417">
     <w:name w:val="Grid Table 3 - Accent 2"/>
-    <w:basedOn w:val="30"/>
     <w:uiPriority w:val="99"/>
     <w:pPr>
       <w:spacing w:lineRule="auto" w:line="240" w:after="0"/>
@@ -3596,7 +3850,7 @@
         <w:jc w:val="right"/>
       </w:pPr>
       <w:tcPr>
-        <w:shd w:color="auto" w:fill="FFFFFF"/>
+        <w:shd w:val="clear" w:color="auto" w:fill="FFFFFF"/>
         <w:tcBorders>
           <w:left w:val="none" w:color="000000" w:sz="4" w:space="0"/>
           <w:top w:val="none" w:color="000000" w:sz="4" w:space="0"/>
@@ -3626,7 +3880,7 @@
         <w:color w:val="404040"/>
       </w:rPr>
       <w:tcPr>
-        <w:shd w:color="auto" w:fill="FFFFFF"/>
+        <w:shd w:val="clear" w:color="auto" w:fill="FFFFFF"/>
         <w:tcBorders>
           <w:left w:val="none" w:color="000000" w:sz="4" w:space="0"/>
           <w:top w:val="none" w:color="000000" w:sz="4" w:space="0"/>
@@ -3651,9 +3905,8 @@
       </w:tcPr>
     </w:tblStylePr>
   </w:style>
-  <w:style w:type="table" w:styleId="70">
+  <w:style w:type="table" w:styleId="418">
     <w:name w:val="Grid Table 3 - Accent 3"/>
-    <w:basedOn w:val="30"/>
     <w:uiPriority w:val="99"/>
     <w:pPr>
       <w:spacing w:lineRule="auto" w:line="240" w:after="0"/>
@@ -3697,7 +3950,7 @@
         <w:jc w:val="right"/>
       </w:pPr>
       <w:tcPr>
-        <w:shd w:color="auto" w:fill="FFFFFF"/>
+        <w:shd w:val="clear" w:color="auto" w:fill="FFFFFF"/>
         <w:tcBorders>
           <w:left w:val="none" w:color="000000" w:sz="4" w:space="0"/>
           <w:top w:val="none" w:color="000000" w:sz="4" w:space="0"/>
@@ -3727,7 +3980,7 @@
         <w:color w:val="404040"/>
       </w:rPr>
       <w:tcPr>
-        <w:shd w:color="auto" w:fill="FFFFFF"/>
+        <w:shd w:val="clear" w:color="auto" w:fill="FFFFFF"/>
         <w:tcBorders>
           <w:left w:val="none" w:color="000000" w:sz="4" w:space="0"/>
           <w:top w:val="none" w:color="000000" w:sz="4" w:space="0"/>
@@ -3752,9 +4005,8 @@
       </w:tcPr>
     </w:tblStylePr>
   </w:style>
-  <w:style w:type="table" w:styleId="71">
+  <w:style w:type="table" w:styleId="419">
     <w:name w:val="Grid Table 3 - Accent 4"/>
-    <w:basedOn w:val="30"/>
     <w:uiPriority w:val="99"/>
     <w:pPr>
       <w:spacing w:lineRule="auto" w:line="240" w:after="0"/>
@@ -3798,7 +4050,7 @@
         <w:jc w:val="right"/>
       </w:pPr>
       <w:tcPr>
-        <w:shd w:color="auto" w:fill="FFFFFF"/>
+        <w:shd w:val="clear" w:color="auto" w:fill="FFFFFF"/>
         <w:tcBorders>
           <w:left w:val="none" w:color="000000" w:sz="4" w:space="0"/>
           <w:top w:val="none" w:color="000000" w:sz="4" w:space="0"/>
@@ -3828,7 +4080,7 @@
         <w:color w:val="404040"/>
       </w:rPr>
       <w:tcPr>
-        <w:shd w:color="auto" w:fill="FFFFFF"/>
+        <w:shd w:val="clear" w:color="auto" w:fill="FFFFFF"/>
         <w:tcBorders>
           <w:left w:val="none" w:color="000000" w:sz="4" w:space="0"/>
           <w:top w:val="none" w:color="000000" w:sz="4" w:space="0"/>
@@ -3853,9 +4105,8 @@
       </w:tcPr>
     </w:tblStylePr>
   </w:style>
-  <w:style w:type="table" w:styleId="72">
+  <w:style w:type="table" w:styleId="420">
     <w:name w:val="Grid Table 3 - Accent 5"/>
-    <w:basedOn w:val="30"/>
     <w:uiPriority w:val="99"/>
     <w:pPr>
       <w:spacing w:lineRule="auto" w:line="240" w:after="0"/>
@@ -3899,7 +4150,7 @@
         <w:jc w:val="right"/>
       </w:pPr>
       <w:tcPr>
-        <w:shd w:color="auto" w:fill="FFFFFF"/>
+        <w:shd w:val="clear" w:color="auto" w:fill="FFFFFF"/>
         <w:tcBorders>
           <w:left w:val="none" w:color="000000" w:sz="4" w:space="0"/>
           <w:top w:val="none" w:color="000000" w:sz="4" w:space="0"/>
@@ -3929,7 +4180,7 @@
         <w:color w:val="404040"/>
       </w:rPr>
       <w:tcPr>
-        <w:shd w:color="auto" w:fill="FFFFFF"/>
+        <w:shd w:val="clear" w:color="auto" w:fill="FFFFFF"/>
         <w:tcBorders>
           <w:left w:val="none" w:color="000000" w:sz="4" w:space="0"/>
           <w:top w:val="none" w:color="000000" w:sz="4" w:space="0"/>
@@ -3954,9 +4205,8 @@
       </w:tcPr>
     </w:tblStylePr>
   </w:style>
-  <w:style w:type="table" w:styleId="73">
+  <w:style w:type="table" w:styleId="421">
     <w:name w:val="Grid Table 3 - Accent 6"/>
-    <w:basedOn w:val="30"/>
     <w:uiPriority w:val="99"/>
     <w:pPr>
       <w:spacing w:lineRule="auto" w:line="240" w:after="0"/>
@@ -4000,7 +4250,7 @@
         <w:jc w:val="right"/>
       </w:pPr>
       <w:tcPr>
-        <w:shd w:color="auto" w:fill="FFFFFF"/>
+        <w:shd w:val="clear" w:color="auto" w:fill="FFFFFF"/>
         <w:tcBorders>
           <w:left w:val="none" w:color="000000" w:sz="4" w:space="0"/>
           <w:top w:val="none" w:color="000000" w:sz="4" w:space="0"/>
@@ -4030,7 +4280,7 @@
         <w:color w:val="404040"/>
       </w:rPr>
       <w:tcPr>
-        <w:shd w:color="auto" w:fill="FFFFFF"/>
+        <w:shd w:val="clear" w:color="auto" w:fill="FFFFFF"/>
         <w:tcBorders>
           <w:left w:val="none" w:color="000000" w:sz="4" w:space="0"/>
           <w:top w:val="none" w:color="000000" w:sz="4" w:space="0"/>
@@ -4055,9 +4305,8 @@
       </w:tcPr>
     </w:tblStylePr>
   </w:style>
-  <w:style w:type="table" w:styleId="74">
+  <w:style w:type="table" w:styleId="422">
     <w:name w:val="Grid Table 4"/>
-    <w:basedOn w:val="30"/>
     <w:uiPriority w:val="59"/>
     <w:pPr>
       <w:spacing w:lineRule="auto" w:line="240" w:after="0"/>
@@ -4136,9 +4385,8 @@
       </w:tcPr>
     </w:tblStylePr>
   </w:style>
-  <w:style w:type="table" w:styleId="75">
+  <w:style w:type="table" w:styleId="423">
     <w:name w:val="Grid Table 4 - Accent 1"/>
-    <w:basedOn w:val="30"/>
     <w:uiPriority w:val="59"/>
     <w:pPr>
       <w:spacing w:lineRule="auto" w:line="240" w:after="0"/>
@@ -4217,9 +4465,8 @@
       </w:tcPr>
     </w:tblStylePr>
   </w:style>
-  <w:style w:type="table" w:styleId="76">
+  <w:style w:type="table" w:styleId="424">
     <w:name w:val="Grid Table 4 - Accent 2"/>
-    <w:basedOn w:val="30"/>
     <w:uiPriority w:val="59"/>
     <w:pPr>
       <w:spacing w:lineRule="auto" w:line="240" w:after="0"/>
@@ -4298,9 +4545,8 @@
       </w:tcPr>
     </w:tblStylePr>
   </w:style>
-  <w:style w:type="table" w:styleId="77">
+  <w:style w:type="table" w:styleId="425">
     <w:name w:val="Grid Table 4 - Accent 3"/>
-    <w:basedOn w:val="30"/>
     <w:uiPriority w:val="59"/>
     <w:pPr>
       <w:spacing w:lineRule="auto" w:line="240" w:after="0"/>
@@ -4379,9 +4625,8 @@
       </w:tcPr>
     </w:tblStylePr>
   </w:style>
-  <w:style w:type="table" w:styleId="78">
+  <w:style w:type="table" w:styleId="426">
     <w:name w:val="Grid Table 4 - Accent 4"/>
-    <w:basedOn w:val="30"/>
     <w:uiPriority w:val="59"/>
     <w:pPr>
       <w:spacing w:lineRule="auto" w:line="240" w:after="0"/>
@@ -4460,9 +4705,8 @@
       </w:tcPr>
     </w:tblStylePr>
   </w:style>
-  <w:style w:type="table" w:styleId="79">
+  <w:style w:type="table" w:styleId="427">
     <w:name w:val="Grid Table 4 - Accent 5"/>
-    <w:basedOn w:val="30"/>
     <w:uiPriority w:val="59"/>
     <w:pPr>
       <w:spacing w:lineRule="auto" w:line="240" w:after="0"/>
@@ -4541,9 +4785,8 @@
       </w:tcPr>
     </w:tblStylePr>
   </w:style>
-  <w:style w:type="table" w:styleId="80">
+  <w:style w:type="table" w:styleId="428">
     <w:name w:val="Grid Table 4 - Accent 6"/>
-    <w:basedOn w:val="30"/>
     <w:uiPriority w:val="59"/>
     <w:pPr>
       <w:spacing w:lineRule="auto" w:line="240" w:after="0"/>
@@ -4622,9 +4865,8 @@
       </w:tcPr>
     </w:tblStylePr>
   </w:style>
-  <w:style w:type="table" w:styleId="81">
+  <w:style w:type="table" w:styleId="429">
     <w:name w:val="Grid Table 5 Dark"/>
-    <w:basedOn w:val="30"/>
     <w:uiPriority w:val="99"/>
     <w:pPr>
       <w:spacing w:lineRule="auto" w:line="240" w:after="0"/>
@@ -4701,9 +4943,8 @@
       </w:tcPr>
     </w:tblStylePr>
   </w:style>
-  <w:style w:type="table" w:styleId="82">
+  <w:style w:type="table" w:styleId="430">
     <w:name w:val="Grid Table 5 Dark- Accent 1"/>
-    <w:basedOn w:val="30"/>
     <w:uiPriority w:val="99"/>
     <w:pPr>
       <w:spacing w:lineRule="auto" w:line="240" w:after="0"/>
@@ -4780,9 +5021,8 @@
       </w:tcPr>
     </w:tblStylePr>
   </w:style>
-  <w:style w:type="table" w:styleId="83">
+  <w:style w:type="table" w:styleId="431">
     <w:name w:val="Grid Table 5 Dark - Accent 2"/>
-    <w:basedOn w:val="30"/>
     <w:uiPriority w:val="99"/>
     <w:pPr>
       <w:spacing w:lineRule="auto" w:line="240" w:after="0"/>
@@ -4859,9 +5099,8 @@
       </w:tcPr>
     </w:tblStylePr>
   </w:style>
-  <w:style w:type="table" w:styleId="84">
+  <w:style w:type="table" w:styleId="432">
     <w:name w:val="Grid Table 5 Dark - Accent 3"/>
-    <w:basedOn w:val="30"/>
     <w:uiPriority w:val="99"/>
     <w:pPr>
       <w:spacing w:lineRule="auto" w:line="240" w:after="0"/>
@@ -4938,9 +5177,8 @@
       </w:tcPr>
     </w:tblStylePr>
   </w:style>
-  <w:style w:type="table" w:styleId="85">
+  <w:style w:type="table" w:styleId="433">
     <w:name w:val="Grid Table 5 Dark- Accent 4"/>
-    <w:basedOn w:val="30"/>
     <w:uiPriority w:val="99"/>
     <w:pPr>
       <w:spacing w:lineRule="auto" w:line="240" w:after="0"/>
@@ -5017,9 +5255,8 @@
       </w:tcPr>
     </w:tblStylePr>
   </w:style>
-  <w:style w:type="table" w:styleId="86">
+  <w:style w:type="table" w:styleId="434">
     <w:name w:val="Grid Table 5 Dark - Accent 5"/>
-    <w:basedOn w:val="30"/>
     <w:uiPriority w:val="99"/>
     <w:pPr>
       <w:spacing w:lineRule="auto" w:line="240" w:after="0"/>
@@ -5096,9 +5333,8 @@
       </w:tcPr>
     </w:tblStylePr>
   </w:style>
-  <w:style w:type="table" w:styleId="87">
+  <w:style w:type="table" w:styleId="435">
     <w:name w:val="Grid Table 5 Dark - Accent 6"/>
-    <w:basedOn w:val="30"/>
     <w:uiPriority w:val="99"/>
     <w:pPr>
       <w:spacing w:lineRule="auto" w:line="240" w:after="0"/>
@@ -5175,9 +5411,8 @@
       </w:tcPr>
     </w:tblStylePr>
   </w:style>
-  <w:style w:type="table" w:styleId="88">
+  <w:style w:type="table" w:styleId="436">
     <w:name w:val="Grid Table 6 Colorful"/>
-    <w:basedOn w:val="30"/>
     <w:uiPriority w:val="99"/>
     <w:pPr>
       <w:spacing w:lineRule="auto" w:line="240" w:after="0"/>
@@ -5254,9 +5489,8 @@
       </w:rPr>
     </w:tblStylePr>
   </w:style>
-  <w:style w:type="table" w:styleId="89">
+  <w:style w:type="table" w:styleId="437">
     <w:name w:val="Grid Table 6 Colorful - Accent 1"/>
-    <w:basedOn w:val="30"/>
     <w:uiPriority w:val="99"/>
     <w:pPr>
       <w:spacing w:lineRule="auto" w:line="240" w:after="0"/>
@@ -5333,9 +5567,8 @@
       </w:rPr>
     </w:tblStylePr>
   </w:style>
-  <w:style w:type="table" w:styleId="90">
+  <w:style w:type="table" w:styleId="438">
     <w:name w:val="Grid Table 6 Colorful - Accent 2"/>
-    <w:basedOn w:val="30"/>
     <w:uiPriority w:val="99"/>
     <w:pPr>
       <w:spacing w:lineRule="auto" w:line="240" w:after="0"/>
@@ -5412,9 +5645,8 @@
       </w:rPr>
     </w:tblStylePr>
   </w:style>
-  <w:style w:type="table" w:styleId="91">
+  <w:style w:type="table" w:styleId="439">
     <w:name w:val="Grid Table 6 Colorful - Accent 3"/>
-    <w:basedOn w:val="30"/>
     <w:uiPriority w:val="99"/>
     <w:pPr>
       <w:spacing w:lineRule="auto" w:line="240" w:after="0"/>
@@ -5491,9 +5723,8 @@
       </w:rPr>
     </w:tblStylePr>
   </w:style>
-  <w:style w:type="table" w:styleId="92">
+  <w:style w:type="table" w:styleId="440">
     <w:name w:val="Grid Table 6 Colorful - Accent 4"/>
-    <w:basedOn w:val="30"/>
     <w:uiPriority w:val="99"/>
     <w:pPr>
       <w:spacing w:lineRule="auto" w:line="240" w:after="0"/>
@@ -5570,9 +5801,8 @@
       </w:rPr>
     </w:tblStylePr>
   </w:style>
-  <w:style w:type="table" w:styleId="93">
+  <w:style w:type="table" w:styleId="441">
     <w:name w:val="Grid Table 6 Colorful - Accent 5"/>
-    <w:basedOn w:val="30"/>
     <w:uiPriority w:val="99"/>
     <w:pPr>
       <w:spacing w:lineRule="auto" w:line="240" w:after="0"/>
@@ -5649,9 +5879,8 @@
       </w:rPr>
     </w:tblStylePr>
   </w:style>
-  <w:style w:type="table" w:styleId="94">
+  <w:style w:type="table" w:styleId="442">
     <w:name w:val="Grid Table 6 Colorful - Accent 6"/>
-    <w:basedOn w:val="30"/>
     <w:uiPriority w:val="99"/>
     <w:pPr>
       <w:spacing w:lineRule="auto" w:line="240" w:after="0"/>
@@ -5728,9 +5957,8 @@
       </w:rPr>
     </w:tblStylePr>
   </w:style>
-  <w:style w:type="table" w:styleId="95">
+  <w:style w:type="table" w:styleId="443">
     <w:name w:val="Grid Table 7 Colorful"/>
-    <w:basedOn w:val="30"/>
     <w:uiPriority w:val="99"/>
     <w:pPr>
       <w:spacing w:lineRule="auto" w:line="240" w:after="0"/>
@@ -5779,12 +6007,12 @@
         <w:jc w:val="right"/>
       </w:pPr>
       <w:tcPr>
-        <w:shd w:color="auto" w:fill="FFFFFF"/>
-        <w:tcBorders>
-          <w:left w:val="none"/>
-          <w:top w:val="none"/>
+        <w:shd w:val="clear" w:color="auto" w:fill="FFFFFF"/>
+        <w:tcBorders>
+          <w:left w:val="none" w:color="000000" w:sz="4" w:space="0"/>
+          <w:top w:val="none" w:color="000000" w:sz="4" w:space="0"/>
           <w:right w:val="single" w:color="000000" w:sz="4" w:space="0" w:themeColor="text1" w:themeTint="80"/>
-          <w:bottom w:val="none"/>
+          <w:bottom w:val="none" w:color="000000" w:sz="4" w:space="0"/>
         </w:tcBorders>
       </w:tcPr>
     </w:tblStylePr>
@@ -5798,9 +6026,9 @@
       <w:tcPr>
         <w:shd w:val="clear" w:color="auto" w:fill="FFFFFF" w:themeFill="light1"/>
         <w:tcBorders>
-          <w:left w:val="none"/>
-          <w:top w:val="none"/>
-          <w:right w:val="none"/>
+          <w:left w:val="none" w:color="000000" w:sz="4" w:space="0"/>
+          <w:top w:val="none" w:color="000000" w:sz="4" w:space="0"/>
+          <w:right w:val="none" w:color="000000" w:sz="4" w:space="0"/>
           <w:bottom w:val="single" w:color="000000" w:sz="4" w:space="0" w:themeColor="text1" w:themeTint="80"/>
         </w:tcBorders>
       </w:tcPr>
@@ -5813,12 +6041,12 @@
         <w:sz w:val="22"/>
       </w:rPr>
       <w:tcPr>
-        <w:shd w:color="auto" w:fill="FFFFFF"/>
+        <w:shd w:val="clear" w:color="auto" w:fill="FFFFFF"/>
         <w:tcBorders>
           <w:left w:val="single" w:color="000000" w:sz="4" w:space="0" w:themeColor="text1" w:themeTint="80"/>
-          <w:top w:val="none"/>
-          <w:right w:val="none"/>
-          <w:bottom w:val="none"/>
+          <w:top w:val="none" w:color="000000" w:sz="4" w:space="0"/>
+          <w:right w:val="none" w:color="000000" w:sz="4" w:space="0"/>
+          <w:bottom w:val="none" w:color="000000" w:sz="4" w:space="0"/>
         </w:tcBorders>
       </w:tcPr>
     </w:tblStylePr>
@@ -5832,17 +6060,16 @@
       <w:tcPr>
         <w:shd w:val="clear" w:color="auto" w:fill="FFFFFF" w:themeFill="light1"/>
         <w:tcBorders>
-          <w:left w:val="none"/>
+          <w:left w:val="none" w:color="000000" w:sz="4" w:space="0"/>
           <w:top w:val="single" w:color="000000" w:sz="4" w:space="0" w:themeColor="text1" w:themeTint="80"/>
-          <w:right w:val="none"/>
-          <w:bottom w:val="none"/>
-        </w:tcBorders>
-      </w:tcPr>
-    </w:tblStylePr>
-  </w:style>
-  <w:style w:type="table" w:styleId="96">
+          <w:right w:val="none" w:color="000000" w:sz="4" w:space="0"/>
+          <w:bottom w:val="none" w:color="000000" w:sz="4" w:space="0"/>
+        </w:tcBorders>
+      </w:tcPr>
+    </w:tblStylePr>
+  </w:style>
+  <w:style w:type="table" w:styleId="444">
     <w:name w:val="Grid Table 7 Colorful - Accent 1"/>
-    <w:basedOn w:val="30"/>
     <w:uiPriority w:val="99"/>
     <w:pPr>
       <w:spacing w:lineRule="auto" w:line="240" w:after="0"/>
@@ -5891,12 +6118,12 @@
         <w:jc w:val="right"/>
       </w:pPr>
       <w:tcPr>
-        <w:shd w:color="auto" w:fill="FFFFFF"/>
-        <w:tcBorders>
-          <w:left w:val="none"/>
-          <w:top w:val="none"/>
+        <w:shd w:val="clear" w:color="auto" w:fill="FFFFFF"/>
+        <w:tcBorders>
+          <w:left w:val="none" w:color="000000" w:sz="4" w:space="0"/>
+          <w:top w:val="none" w:color="000000" w:sz="4" w:space="0"/>
           <w:right w:val="single" w:color="000000" w:sz="4" w:space="0" w:themeColor="accent1" w:themeTint="80"/>
-          <w:bottom w:val="none"/>
+          <w:bottom w:val="none" w:color="000000" w:sz="4" w:space="0"/>
         </w:tcBorders>
       </w:tcPr>
     </w:tblStylePr>
@@ -5910,9 +6137,9 @@
       <w:tcPr>
         <w:shd w:val="clear" w:color="auto" w:fill="FFFFFF" w:themeFill="light1"/>
         <w:tcBorders>
-          <w:left w:val="none"/>
-          <w:top w:val="none"/>
-          <w:right w:val="none"/>
+          <w:left w:val="none" w:color="000000" w:sz="4" w:space="0"/>
+          <w:top w:val="none" w:color="000000" w:sz="4" w:space="0"/>
+          <w:right w:val="none" w:color="000000" w:sz="4" w:space="0"/>
           <w:bottom w:val="single" w:color="000000" w:sz="4" w:space="0" w:themeColor="accent1" w:themeTint="80"/>
         </w:tcBorders>
       </w:tcPr>
@@ -5925,12 +6152,12 @@
         <w:sz w:val="22"/>
       </w:rPr>
       <w:tcPr>
-        <w:shd w:color="auto" w:fill="FFFFFF"/>
+        <w:shd w:val="clear" w:color="auto" w:fill="FFFFFF"/>
         <w:tcBorders>
           <w:left w:val="single" w:color="000000" w:sz="4" w:space="0" w:themeColor="accent1" w:themeTint="80"/>
-          <w:top w:val="none"/>
-          <w:right w:val="none"/>
-          <w:bottom w:val="none"/>
+          <w:top w:val="none" w:color="000000" w:sz="4" w:space="0"/>
+          <w:right w:val="none" w:color="000000" w:sz="4" w:space="0"/>
+          <w:bottom w:val="none" w:color="000000" w:sz="4" w:space="0"/>
         </w:tcBorders>
       </w:tcPr>
     </w:tblStylePr>
@@ -5944,17 +6171,16 @@
       <w:tcPr>
         <w:shd w:val="clear" w:color="auto" w:fill="FFFFFF" w:themeFill="light1"/>
         <w:tcBorders>
-          <w:left w:val="none"/>
+          <w:left w:val="none" w:color="000000" w:sz="4" w:space="0"/>
           <w:top w:val="single" w:color="000000" w:sz="4" w:space="0" w:themeColor="accent1" w:themeTint="80"/>
-          <w:right w:val="none"/>
-          <w:bottom w:val="none"/>
-        </w:tcBorders>
-      </w:tcPr>
-    </w:tblStylePr>
-  </w:style>
-  <w:style w:type="table" w:styleId="97">
+          <w:right w:val="none" w:color="000000" w:sz="4" w:space="0"/>
+          <w:bottom w:val="none" w:color="000000" w:sz="4" w:space="0"/>
+        </w:tcBorders>
+      </w:tcPr>
+    </w:tblStylePr>
+  </w:style>
+  <w:style w:type="table" w:styleId="445">
     <w:name w:val="Grid Table 7 Colorful - Accent 2"/>
-    <w:basedOn w:val="30"/>
     <w:uiPriority w:val="99"/>
     <w:pPr>
       <w:spacing w:lineRule="auto" w:line="240" w:after="0"/>
@@ -6003,12 +6229,12 @@
         <w:jc w:val="right"/>
       </w:pPr>
       <w:tcPr>
-        <w:shd w:color="auto" w:fill="FFFFFF"/>
-        <w:tcBorders>
-          <w:left w:val="none"/>
-          <w:top w:val="none"/>
+        <w:shd w:val="clear" w:color="auto" w:fill="FFFFFF"/>
+        <w:tcBorders>
+          <w:left w:val="none" w:color="000000" w:sz="4" w:space="0"/>
+          <w:top w:val="none" w:color="000000" w:sz="4" w:space="0"/>
           <w:right w:val="single" w:color="000000" w:sz="4" w:space="0" w:themeColor="accent2" w:themeTint="97"/>
-          <w:bottom w:val="none"/>
+          <w:bottom w:val="none" w:color="000000" w:sz="4" w:space="0"/>
         </w:tcBorders>
       </w:tcPr>
     </w:tblStylePr>
@@ -6022,9 +6248,9 @@
       <w:tcPr>
         <w:shd w:val="clear" w:color="auto" w:fill="FFFFFF" w:themeFill="light1"/>
         <w:tcBorders>
-          <w:left w:val="none"/>
-          <w:top w:val="none"/>
-          <w:right w:val="none"/>
+          <w:left w:val="none" w:color="000000" w:sz="4" w:space="0"/>
+          <w:top w:val="none" w:color="000000" w:sz="4" w:space="0"/>
+          <w:right w:val="none" w:color="000000" w:sz="4" w:space="0"/>
           <w:bottom w:val="single" w:color="000000" w:sz="4" w:space="0" w:themeColor="accent2" w:themeTint="97"/>
         </w:tcBorders>
       </w:tcPr>
@@ -6037,12 +6263,12 @@
         <w:sz w:val="22"/>
       </w:rPr>
       <w:tcPr>
-        <w:shd w:color="auto" w:fill="FFFFFF"/>
+        <w:shd w:val="clear" w:color="auto" w:fill="FFFFFF"/>
         <w:tcBorders>
           <w:left w:val="single" w:color="000000" w:sz="4" w:space="0" w:themeColor="accent2" w:themeTint="97"/>
-          <w:top w:val="none"/>
-          <w:right w:val="none"/>
-          <w:bottom w:val="none"/>
+          <w:top w:val="none" w:color="000000" w:sz="4" w:space="0"/>
+          <w:right w:val="none" w:color="000000" w:sz="4" w:space="0"/>
+          <w:bottom w:val="none" w:color="000000" w:sz="4" w:space="0"/>
         </w:tcBorders>
       </w:tcPr>
     </w:tblStylePr>
@@ -6056,17 +6282,16 @@
       <w:tcPr>
         <w:shd w:val="clear" w:color="auto" w:fill="FFFFFF" w:themeFill="light1"/>
         <w:tcBorders>
-          <w:left w:val="none"/>
+          <w:left w:val="none" w:color="000000" w:sz="4" w:space="0"/>
           <w:top w:val="single" w:color="000000" w:sz="4" w:space="0" w:themeColor="accent2" w:themeTint="97"/>
-          <w:right w:val="none"/>
-          <w:bottom w:val="none"/>
-        </w:tcBorders>
-      </w:tcPr>
-    </w:tblStylePr>
-  </w:style>
-  <w:style w:type="table" w:styleId="98">
+          <w:right w:val="none" w:color="000000" w:sz="4" w:space="0"/>
+          <w:bottom w:val="none" w:color="000000" w:sz="4" w:space="0"/>
+        </w:tcBorders>
+      </w:tcPr>
+    </w:tblStylePr>
+  </w:style>
+  <w:style w:type="table" w:styleId="446">
     <w:name w:val="Grid Table 7 Colorful - Accent 3"/>
-    <w:basedOn w:val="30"/>
     <w:uiPriority w:val="99"/>
     <w:pPr>
       <w:spacing w:lineRule="auto" w:line="240" w:after="0"/>
@@ -6115,12 +6340,12 @@
         <w:jc w:val="right"/>
       </w:pPr>
       <w:tcPr>
-        <w:shd w:color="auto" w:fill="FFFFFF"/>
-        <w:tcBorders>
-          <w:left w:val="none"/>
-          <w:top w:val="none"/>
+        <w:shd w:val="clear" w:color="auto" w:fill="FFFFFF"/>
+        <w:tcBorders>
+          <w:left w:val="none" w:color="000000" w:sz="4" w:space="0"/>
+          <w:top w:val="none" w:color="000000" w:sz="4" w:space="0"/>
           <w:right w:val="single" w:color="000000" w:sz="4" w:space="0" w:themeColor="accent3" w:themeTint="FE"/>
-          <w:bottom w:val="none"/>
+          <w:bottom w:val="none" w:color="000000" w:sz="4" w:space="0"/>
         </w:tcBorders>
       </w:tcPr>
     </w:tblStylePr>
@@ -6134,9 +6359,9 @@
       <w:tcPr>
         <w:shd w:val="clear" w:color="auto" w:fill="FFFFFF" w:themeFill="light1"/>
         <w:tcBorders>
-          <w:left w:val="none"/>
-          <w:top w:val="none"/>
-          <w:right w:val="none"/>
+          <w:left w:val="none" w:color="000000" w:sz="4" w:space="0"/>
+          <w:top w:val="none" w:color="000000" w:sz="4" w:space="0"/>
+          <w:right w:val="none" w:color="000000" w:sz="4" w:space="0"/>
           <w:bottom w:val="single" w:color="000000" w:sz="4" w:space="0" w:themeColor="accent3" w:themeTint="FE"/>
         </w:tcBorders>
       </w:tcPr>
@@ -6149,12 +6374,12 @@
         <w:sz w:val="22"/>
       </w:rPr>
       <w:tcPr>
-        <w:shd w:color="auto" w:fill="FFFFFF"/>
+        <w:shd w:val="clear" w:color="auto" w:fill="FFFFFF"/>
         <w:tcBorders>
           <w:left w:val="single" w:color="000000" w:sz="4" w:space="0" w:themeColor="accent3" w:themeTint="FE"/>
-          <w:top w:val="none"/>
-          <w:right w:val="none"/>
-          <w:bottom w:val="none"/>
+          <w:top w:val="none" w:color="000000" w:sz="4" w:space="0"/>
+          <w:right w:val="none" w:color="000000" w:sz="4" w:space="0"/>
+          <w:bottom w:val="none" w:color="000000" w:sz="4" w:space="0"/>
         </w:tcBorders>
       </w:tcPr>
     </w:tblStylePr>
@@ -6168,17 +6393,16 @@
       <w:tcPr>
         <w:shd w:val="clear" w:color="auto" w:fill="FFFFFF" w:themeFill="light1"/>
         <w:tcBorders>
-          <w:left w:val="none"/>
+          <w:left w:val="none" w:color="000000" w:sz="4" w:space="0"/>
           <w:top w:val="single" w:color="000000" w:sz="4" w:space="0" w:themeColor="accent3" w:themeTint="FE"/>
-          <w:right w:val="none"/>
-          <w:bottom w:val="none"/>
-        </w:tcBorders>
-      </w:tcPr>
-    </w:tblStylePr>
-  </w:style>
-  <w:style w:type="table" w:styleId="99">
+          <w:right w:val="none" w:color="000000" w:sz="4" w:space="0"/>
+          <w:bottom w:val="none" w:color="000000" w:sz="4" w:space="0"/>
+        </w:tcBorders>
+      </w:tcPr>
+    </w:tblStylePr>
+  </w:style>
+  <w:style w:type="table" w:styleId="447">
     <w:name w:val="Grid Table 7 Colorful - Accent 4"/>
-    <w:basedOn w:val="30"/>
     <w:uiPriority w:val="99"/>
     <w:pPr>
       <w:spacing w:lineRule="auto" w:line="240" w:after="0"/>
@@ -6227,12 +6451,12 @@
         <w:jc w:val="right"/>
       </w:pPr>
       <w:tcPr>
-        <w:shd w:color="auto" w:fill="FFFFFF"/>
-        <w:tcBorders>
-          <w:left w:val="none"/>
-          <w:top w:val="none"/>
+        <w:shd w:val="clear" w:color="auto" w:fill="FFFFFF"/>
+        <w:tcBorders>
+          <w:left w:val="none" w:color="000000" w:sz="4" w:space="0"/>
+          <w:top w:val="none" w:color="000000" w:sz="4" w:space="0"/>
           <w:right w:val="single" w:color="000000" w:sz="4" w:space="0" w:themeColor="accent4" w:themeTint="9A"/>
-          <w:bottom w:val="none"/>
+          <w:bottom w:val="none" w:color="000000" w:sz="4" w:space="0"/>
         </w:tcBorders>
       </w:tcPr>
     </w:tblStylePr>
@@ -6246,9 +6470,9 @@
       <w:tcPr>
         <w:shd w:val="clear" w:color="auto" w:fill="FFFFFF" w:themeFill="light1"/>
         <w:tcBorders>
-          <w:left w:val="none"/>
-          <w:top w:val="none"/>
-          <w:right w:val="none"/>
+          <w:left w:val="none" w:color="000000" w:sz="4" w:space="0"/>
+          <w:top w:val="none" w:color="000000" w:sz="4" w:space="0"/>
+          <w:right w:val="none" w:color="000000" w:sz="4" w:space="0"/>
           <w:bottom w:val="single" w:color="000000" w:sz="4" w:space="0" w:themeColor="accent4" w:themeTint="9A"/>
         </w:tcBorders>
       </w:tcPr>
@@ -6261,12 +6485,12 @@
         <w:sz w:val="22"/>
       </w:rPr>
       <w:tcPr>
-        <w:shd w:color="auto" w:fill="FFFFFF"/>
+        <w:shd w:val="clear" w:color="auto" w:fill="FFFFFF"/>
         <w:tcBorders>
           <w:left w:val="single" w:color="000000" w:sz="4" w:space="0" w:themeColor="accent4" w:themeTint="9A"/>
-          <w:top w:val="none"/>
-          <w:right w:val="none"/>
-          <w:bottom w:val="none"/>
+          <w:top w:val="none" w:color="000000" w:sz="4" w:space="0"/>
+          <w:right w:val="none" w:color="000000" w:sz="4" w:space="0"/>
+          <w:bottom w:val="none" w:color="000000" w:sz="4" w:space="0"/>
         </w:tcBorders>
       </w:tcPr>
     </w:tblStylePr>
@@ -6280,17 +6504,16 @@
       <w:tcPr>
         <w:shd w:val="clear" w:color="auto" w:fill="FFFFFF" w:themeFill="light1"/>
         <w:tcBorders>
-          <w:left w:val="none"/>
+          <w:left w:val="none" w:color="000000" w:sz="4" w:space="0"/>
           <w:top w:val="single" w:color="000000" w:sz="4" w:space="0" w:themeColor="accent4" w:themeTint="9A"/>
-          <w:right w:val="none"/>
-          <w:bottom w:val="none"/>
-        </w:tcBorders>
-      </w:tcPr>
-    </w:tblStylePr>
-  </w:style>
-  <w:style w:type="table" w:styleId="100">
+          <w:right w:val="none" w:color="000000" w:sz="4" w:space="0"/>
+          <w:bottom w:val="none" w:color="000000" w:sz="4" w:space="0"/>
+        </w:tcBorders>
+      </w:tcPr>
+    </w:tblStylePr>
+  </w:style>
+  <w:style w:type="table" w:styleId="448">
     <w:name w:val="Grid Table 7 Colorful - Accent 5"/>
-    <w:basedOn w:val="30"/>
     <w:uiPriority w:val="99"/>
     <w:pPr>
       <w:spacing w:lineRule="auto" w:line="240" w:after="0"/>
@@ -6339,12 +6562,12 @@
         <w:jc w:val="right"/>
       </w:pPr>
       <w:tcPr>
-        <w:shd w:color="auto" w:fill="FFFFFF"/>
-        <w:tcBorders>
-          <w:left w:val="none"/>
-          <w:top w:val="none"/>
+        <w:shd w:val="clear" w:color="auto" w:fill="FFFFFF"/>
+        <w:tcBorders>
+          <w:left w:val="none" w:color="000000" w:sz="4" w:space="0"/>
+          <w:top w:val="none" w:color="000000" w:sz="4" w:space="0"/>
           <w:right w:val="single" w:color="000000" w:sz="4" w:space="0" w:themeColor="accent5" w:themeTint="90"/>
-          <w:bottom w:val="none"/>
+          <w:bottom w:val="none" w:color="000000" w:sz="4" w:space="0"/>
         </w:tcBorders>
       </w:tcPr>
     </w:tblStylePr>
@@ -6358,9 +6581,9 @@
       <w:tcPr>
         <w:shd w:val="clear" w:color="auto" w:fill="FFFFFF" w:themeFill="light1"/>
         <w:tcBorders>
-          <w:left w:val="none"/>
-          <w:top w:val="none"/>
-          <w:right w:val="none"/>
+          <w:left w:val="none" w:color="000000" w:sz="4" w:space="0"/>
+          <w:top w:val="none" w:color="000000" w:sz="4" w:space="0"/>
+          <w:right w:val="none" w:color="000000" w:sz="4" w:space="0"/>
           <w:bottom w:val="single" w:color="000000" w:sz="4" w:space="0" w:themeColor="accent5" w:themeTint="90"/>
         </w:tcBorders>
       </w:tcPr>
@@ -6373,12 +6596,12 @@
         <w:sz w:val="22"/>
       </w:rPr>
       <w:tcPr>
-        <w:shd w:color="auto" w:fill="FFFFFF"/>
+        <w:shd w:val="clear" w:color="auto" w:fill="FFFFFF"/>
         <w:tcBorders>
           <w:left w:val="single" w:color="000000" w:sz="4" w:space="0" w:themeColor="accent5" w:themeTint="90"/>
-          <w:top w:val="none"/>
-          <w:right w:val="none"/>
-          <w:bottom w:val="none"/>
+          <w:top w:val="none" w:color="000000" w:sz="4" w:space="0"/>
+          <w:right w:val="none" w:color="000000" w:sz="4" w:space="0"/>
+          <w:bottom w:val="none" w:color="000000" w:sz="4" w:space="0"/>
         </w:tcBorders>
       </w:tcPr>
     </w:tblStylePr>
@@ -6392,17 +6615,16 @@
       <w:tcPr>
         <w:shd w:val="clear" w:color="auto" w:fill="FFFFFF" w:themeFill="light1"/>
         <w:tcBorders>
-          <w:left w:val="none"/>
+          <w:left w:val="none" w:color="000000" w:sz="4" w:space="0"/>
           <w:top w:val="single" w:color="000000" w:sz="4" w:space="0" w:themeColor="accent5" w:themeTint="90"/>
-          <w:right w:val="none"/>
-          <w:bottom w:val="none"/>
-        </w:tcBorders>
-      </w:tcPr>
-    </w:tblStylePr>
-  </w:style>
-  <w:style w:type="table" w:styleId="101">
+          <w:right w:val="none" w:color="000000" w:sz="4" w:space="0"/>
+          <w:bottom w:val="none" w:color="000000" w:sz="4" w:space="0"/>
+        </w:tcBorders>
+      </w:tcPr>
+    </w:tblStylePr>
+  </w:style>
+  <w:style w:type="table" w:styleId="449">
     <w:name w:val="Grid Table 7 Colorful - Accent 6"/>
-    <w:basedOn w:val="30"/>
     <w:uiPriority w:val="99"/>
     <w:pPr>
       <w:spacing w:lineRule="auto" w:line="240" w:after="0"/>
@@ -6451,12 +6673,12 @@
         <w:jc w:val="right"/>
       </w:pPr>
       <w:tcPr>
-        <w:shd w:color="auto" w:fill="FFFFFF"/>
-        <w:tcBorders>
-          <w:left w:val="none"/>
-          <w:top w:val="none"/>
+        <w:shd w:val="clear" w:color="auto" w:fill="FFFFFF"/>
+        <w:tcBorders>
+          <w:left w:val="none" w:color="000000" w:sz="4" w:space="0"/>
+          <w:top w:val="none" w:color="000000" w:sz="4" w:space="0"/>
           <w:right w:val="single" w:color="000000" w:sz="4" w:space="0" w:themeColor="accent6" w:themeTint="90"/>
-          <w:bottom w:val="none"/>
+          <w:bottom w:val="none" w:color="000000" w:sz="4" w:space="0"/>
         </w:tcBorders>
       </w:tcPr>
     </w:tblStylePr>
@@ -6470,9 +6692,9 @@
       <w:tcPr>
         <w:shd w:val="clear" w:color="auto" w:fill="FFFFFF" w:themeFill="light1"/>
         <w:tcBorders>
-          <w:left w:val="none"/>
-          <w:top w:val="none"/>
-          <w:right w:val="none"/>
+          <w:left w:val="none" w:color="000000" w:sz="4" w:space="0"/>
+          <w:top w:val="none" w:color="000000" w:sz="4" w:space="0"/>
+          <w:right w:val="none" w:color="000000" w:sz="4" w:space="0"/>
           <w:bottom w:val="single" w:color="000000" w:sz="4" w:space="0" w:themeColor="accent6" w:themeTint="90"/>
         </w:tcBorders>
       </w:tcPr>
@@ -6485,12 +6707,12 @@
         <w:sz w:val="22"/>
       </w:rPr>
       <w:tcPr>
-        <w:shd w:color="auto" w:fill="FFFFFF"/>
+        <w:shd w:val="clear" w:color="auto" w:fill="FFFFFF"/>
         <w:tcBorders>
           <w:left w:val="single" w:color="000000" w:sz="4" w:space="0" w:themeColor="accent6" w:themeTint="90"/>
-          <w:top w:val="none"/>
-          <w:right w:val="none"/>
-          <w:bottom w:val="none"/>
+          <w:top w:val="none" w:color="000000" w:sz="4" w:space="0"/>
+          <w:right w:val="none" w:color="000000" w:sz="4" w:space="0"/>
+          <w:bottom w:val="none" w:color="000000" w:sz="4" w:space="0"/>
         </w:tcBorders>
       </w:tcPr>
     </w:tblStylePr>
@@ -6504,17 +6726,16 @@
       <w:tcPr>
         <w:shd w:val="clear" w:color="auto" w:fill="FFFFFF" w:themeFill="light1"/>
         <w:tcBorders>
-          <w:left w:val="none"/>
+          <w:left w:val="none" w:color="000000" w:sz="4" w:space="0"/>
           <w:top w:val="single" w:color="000000" w:sz="4" w:space="0" w:themeColor="accent6" w:themeTint="90"/>
-          <w:right w:val="none"/>
-          <w:bottom w:val="none"/>
-        </w:tcBorders>
-      </w:tcPr>
-    </w:tblStylePr>
-  </w:style>
-  <w:style w:type="table" w:styleId="102">
+          <w:right w:val="none" w:color="000000" w:sz="4" w:space="0"/>
+          <w:bottom w:val="none" w:color="000000" w:sz="4" w:space="0"/>
+        </w:tcBorders>
+      </w:tcPr>
+    </w:tblStylePr>
+  </w:style>
+  <w:style w:type="table" w:styleId="450">
     <w:name w:val="List Table 1 Light"/>
-    <w:basedOn w:val="30"/>
     <w:uiPriority w:val="99"/>
     <w:pPr>
       <w:spacing w:lineRule="auto" w:line="240" w:after="0"/>
@@ -6575,9 +6796,8 @@
       </w:tcPr>
     </w:tblStylePr>
   </w:style>
-  <w:style w:type="table" w:styleId="103">
+  <w:style w:type="table" w:styleId="451">
     <w:name w:val="List Table 1 Light - Accent 1"/>
-    <w:basedOn w:val="30"/>
     <w:uiPriority w:val="99"/>
     <w:pPr>
       <w:spacing w:lineRule="auto" w:line="240" w:after="0"/>
@@ -6638,9 +6858,8 @@
       </w:tcPr>
     </w:tblStylePr>
   </w:style>
-  <w:style w:type="table" w:styleId="104">
+  <w:style w:type="table" w:styleId="452">
     <w:name w:val="List Table 1 Light - Accent 2"/>
-    <w:basedOn w:val="30"/>
     <w:uiPriority w:val="99"/>
     <w:pPr>
       <w:spacing w:lineRule="auto" w:line="240" w:after="0"/>
@@ -6701,9 +6920,8 @@
       </w:tcPr>
     </w:tblStylePr>
   </w:style>
-  <w:style w:type="table" w:styleId="105">
+  <w:style w:type="table" w:styleId="453">
     <w:name w:val="List Table 1 Light - Accent 3"/>
-    <w:basedOn w:val="30"/>
     <w:uiPriority w:val="99"/>
     <w:pPr>
       <w:spacing w:lineRule="auto" w:line="240" w:after="0"/>
@@ -6764,9 +6982,8 @@
       </w:tcPr>
     </w:tblStylePr>
   </w:style>
-  <w:style w:type="table" w:styleId="106">
+  <w:style w:type="table" w:styleId="454">
     <w:name w:val="List Table 1 Light - Accent 4"/>
-    <w:basedOn w:val="30"/>
     <w:uiPriority w:val="99"/>
     <w:pPr>
       <w:spacing w:lineRule="auto" w:line="240" w:after="0"/>
@@ -6827,9 +7044,8 @@
       </w:tcPr>
     </w:tblStylePr>
   </w:style>
-  <w:style w:type="table" w:styleId="107">
+  <w:style w:type="table" w:styleId="455">
     <w:name w:val="List Table 1 Light - Accent 5"/>
-    <w:basedOn w:val="30"/>
     <w:uiPriority w:val="99"/>
     <w:pPr>
       <w:spacing w:lineRule="auto" w:line="240" w:after="0"/>
@@ -6890,9 +7106,8 @@
       </w:tcPr>
     </w:tblStylePr>
   </w:style>
-  <w:style w:type="table" w:styleId="108">
+  <w:style w:type="table" w:styleId="456">
     <w:name w:val="List Table 1 Light - Accent 6"/>
-    <w:basedOn w:val="30"/>
     <w:uiPriority w:val="99"/>
     <w:pPr>
       <w:spacing w:lineRule="auto" w:line="240" w:after="0"/>
@@ -6953,9 +7168,8 @@
       </w:tcPr>
     </w:tblStylePr>
   </w:style>
-  <w:style w:type="table" w:styleId="109">
+  <w:style w:type="table" w:styleId="457">
     <w:name w:val="List Table 2"/>
-    <w:basedOn w:val="30"/>
     <w:uiPriority w:val="99"/>
     <w:pPr>
       <w:spacing w:lineRule="auto" w:line="240" w:after="0"/>
@@ -7039,9 +7253,8 @@
       </w:tcPr>
     </w:tblStylePr>
   </w:style>
-  <w:style w:type="table" w:styleId="110">
+  <w:style w:type="table" w:styleId="458">
     <w:name w:val="List Table 2 - Accent 1"/>
-    <w:basedOn w:val="30"/>
     <w:uiPriority w:val="99"/>
     <w:pPr>
       <w:spacing w:lineRule="auto" w:line="240" w:after="0"/>
@@ -7125,9 +7338,8 @@
       </w:tcPr>
     </w:tblStylePr>
   </w:style>
-  <w:style w:type="table" w:styleId="111">
+  <w:style w:type="table" w:styleId="459">
     <w:name w:val="List Table 2 - Accent 2"/>
-    <w:basedOn w:val="30"/>
     <w:uiPriority w:val="99"/>
     <w:pPr>
       <w:spacing w:lineRule="auto" w:line="240" w:after="0"/>
@@ -7211,9 +7423,8 @@
       </w:tcPr>
     </w:tblStylePr>
   </w:style>
-  <w:style w:type="table" w:styleId="112">
+  <w:style w:type="table" w:styleId="460">
     <w:name w:val="List Table 2 - Accent 3"/>
-    <w:basedOn w:val="30"/>
     <w:uiPriority w:val="99"/>
     <w:pPr>
       <w:spacing w:lineRule="auto" w:line="240" w:after="0"/>
@@ -7297,9 +7508,8 @@
       </w:tcPr>
     </w:tblStylePr>
   </w:style>
-  <w:style w:type="table" w:styleId="113">
+  <w:style w:type="table" w:styleId="461">
     <w:name w:val="List Table 2 - Accent 4"/>
-    <w:basedOn w:val="30"/>
     <w:uiPriority w:val="99"/>
     <w:pPr>
       <w:spacing w:lineRule="auto" w:line="240" w:after="0"/>
@@ -7383,9 +7593,8 @@
       </w:tcPr>
     </w:tblStylePr>
   </w:style>
-  <w:style w:type="table" w:styleId="114">
+  <w:style w:type="table" w:styleId="462">
     <w:name w:val="List Table 2 - Accent 5"/>
-    <w:basedOn w:val="30"/>
     <w:uiPriority w:val="99"/>
     <w:pPr>
       <w:spacing w:lineRule="auto" w:line="240" w:after="0"/>
@@ -7469,9 +7678,8 @@
       </w:tcPr>
     </w:tblStylePr>
   </w:style>
-  <w:style w:type="table" w:styleId="115">
+  <w:style w:type="table" w:styleId="463">
     <w:name w:val="List Table 2 - Accent 6"/>
-    <w:basedOn w:val="30"/>
     <w:uiPriority w:val="99"/>
     <w:pPr>
       <w:spacing w:lineRule="auto" w:line="240" w:after="0"/>
@@ -7555,9 +7763,8 @@
       </w:tcPr>
     </w:tblStylePr>
   </w:style>
-  <w:style w:type="table" w:styleId="116">
+  <w:style w:type="table" w:styleId="464">
     <w:name w:val="List Table 3"/>
-    <w:basedOn w:val="30"/>
     <w:uiPriority w:val="99"/>
     <w:pPr>
       <w:spacing w:lineRule="auto" w:line="240" w:after="0"/>
@@ -7629,9 +7836,8 @@
       </w:rPr>
     </w:tblStylePr>
   </w:style>
-  <w:style w:type="table" w:styleId="117">
+  <w:style w:type="table" w:styleId="465">
     <w:name w:val="List Table 3 - Accent 1"/>
-    <w:basedOn w:val="30"/>
     <w:uiPriority w:val="99"/>
     <w:pPr>
       <w:spacing w:lineRule="auto" w:line="240" w:after="0"/>
@@ -7703,9 +7909,8 @@
       </w:rPr>
     </w:tblStylePr>
   </w:style>
-  <w:style w:type="table" w:styleId="118">
+  <w:style w:type="table" w:styleId="466">
     <w:name w:val="List Table 3 - Accent 2"/>
-    <w:basedOn w:val="30"/>
     <w:uiPriority w:val="99"/>
     <w:pPr>
       <w:spacing w:lineRule="auto" w:line="240" w:after="0"/>
@@ -7777,9 +7982,8 @@
       </w:rPr>
     </w:tblStylePr>
   </w:style>
-  <w:style w:type="table" w:styleId="119">
+  <w:style w:type="table" w:styleId="467">
     <w:name w:val="List Table 3 - Accent 3"/>
-    <w:basedOn w:val="30"/>
     <w:uiPriority w:val="99"/>
     <w:pPr>
       <w:spacing w:lineRule="auto" w:line="240" w:after="0"/>
@@ -7851,9 +8055,8 @@
       </w:rPr>
     </w:tblStylePr>
   </w:style>
-  <w:style w:type="table" w:styleId="120">
+  <w:style w:type="table" w:styleId="468">
     <w:name w:val="List Table 3 - Accent 4"/>
-    <w:basedOn w:val="30"/>
     <w:uiPriority w:val="99"/>
     <w:pPr>
       <w:spacing w:lineRule="auto" w:line="240" w:after="0"/>
@@ -7925,9 +8128,8 @@
       </w:rPr>
     </w:tblStylePr>
   </w:style>
-  <w:style w:type="table" w:styleId="121">
+  <w:style w:type="table" w:styleId="469">
     <w:name w:val="List Table 3 - Accent 5"/>
-    <w:basedOn w:val="30"/>
     <w:uiPriority w:val="99"/>
     <w:pPr>
       <w:spacing w:lineRule="auto" w:line="240" w:after="0"/>
@@ -7999,9 +8201,8 @@
       </w:rPr>
     </w:tblStylePr>
   </w:style>
-  <w:style w:type="table" w:styleId="122">
+  <w:style w:type="table" w:styleId="470">
     <w:name w:val="List Table 3 - Accent 6"/>
-    <w:basedOn w:val="30"/>
     <w:uiPriority w:val="99"/>
     <w:pPr>
       <w:spacing w:lineRule="auto" w:line="240" w:after="0"/>
@@ -8073,9 +8274,8 @@
       </w:rPr>
     </w:tblStylePr>
   </w:style>
-  <w:style w:type="table" w:styleId="123">
+  <w:style w:type="table" w:styleId="471">
     <w:name w:val="List Table 4"/>
-    <w:basedOn w:val="30"/>
     <w:uiPriority w:val="99"/>
     <w:pPr>
       <w:spacing w:lineRule="auto" w:line="240" w:after="0"/>
@@ -8142,9 +8342,8 @@
       </w:rPr>
     </w:tblStylePr>
   </w:style>
-  <w:style w:type="table" w:styleId="124">
+  <w:style w:type="table" w:styleId="472">
     <w:name w:val="List Table 4 - Accent 1"/>
-    <w:basedOn w:val="30"/>
     <w:uiPriority w:val="99"/>
     <w:pPr>
       <w:spacing w:lineRule="auto" w:line="240" w:after="0"/>
@@ -8211,9 +8410,8 @@
       </w:rPr>
     </w:tblStylePr>
   </w:style>
-  <w:style w:type="table" w:styleId="125">
+  <w:style w:type="table" w:styleId="473">
     <w:name w:val="List Table 4 - Accent 2"/>
-    <w:basedOn w:val="30"/>
     <w:uiPriority w:val="99"/>
     <w:pPr>
       <w:spacing w:lineRule="auto" w:line="240" w:after="0"/>
@@ -8280,9 +8478,8 @@
       </w:rPr>
     </w:tblStylePr>
   </w:style>
-  <w:style w:type="table" w:styleId="126">
+  <w:style w:type="table" w:styleId="474">
     <w:name w:val="List Table 4 - Accent 3"/>
-    <w:basedOn w:val="30"/>
     <w:uiPriority w:val="99"/>
     <w:pPr>
       <w:spacing w:lineRule="auto" w:line="240" w:after="0"/>
@@ -8349,9 +8546,8 @@
       </w:rPr>
     </w:tblStylePr>
   </w:style>
-  <w:style w:type="table" w:styleId="127">
+  <w:style w:type="table" w:styleId="475">
     <w:name w:val="List Table 4 - Accent 4"/>
-    <w:basedOn w:val="30"/>
     <w:uiPriority w:val="99"/>
     <w:pPr>
       <w:spacing w:lineRule="auto" w:line="240" w:after="0"/>
@@ -8418,9 +8614,8 @@
       </w:rPr>
     </w:tblStylePr>
   </w:style>
-  <w:style w:type="table" w:styleId="128">
+  <w:style w:type="table" w:styleId="476">
     <w:name w:val="List Table 4 - Accent 5"/>
-    <w:basedOn w:val="30"/>
     <w:uiPriority w:val="99"/>
     <w:pPr>
       <w:spacing w:lineRule="auto" w:line="240" w:after="0"/>
@@ -8487,9 +8682,8 @@
       </w:rPr>
     </w:tblStylePr>
   </w:style>
-  <w:style w:type="table" w:styleId="129">
+  <w:style w:type="table" w:styleId="477">
     <w:name w:val="List Table 4 - Accent 6"/>
-    <w:basedOn w:val="30"/>
     <w:uiPriority w:val="99"/>
     <w:pPr>
       <w:spacing w:lineRule="auto" w:line="240" w:after="0"/>
@@ -8556,9 +8750,8 @@
       </w:rPr>
     </w:tblStylePr>
   </w:style>
-  <w:style w:type="table" w:styleId="130">
+  <w:style w:type="table" w:styleId="478">
     <w:name w:val="List Table 5 Dark"/>
-    <w:basedOn w:val="30"/>
     <w:uiPriority w:val="99"/>
     <w:pPr>
       <w:spacing w:lineRule="auto" w:line="240" w:after="0"/>
@@ -8663,9 +8856,8 @@
       </w:rPr>
     </w:tblStylePr>
   </w:style>
-  <w:style w:type="table" w:styleId="131">
+  <w:style w:type="table" w:styleId="479">
     <w:name w:val="List Table 5 Dark - Accent 1"/>
-    <w:basedOn w:val="30"/>
     <w:uiPriority w:val="99"/>
     <w:pPr>
       <w:spacing w:lineRule="auto" w:line="240" w:after="0"/>
@@ -8770,9 +8962,8 @@
       </w:rPr>
     </w:tblStylePr>
   </w:style>
-  <w:style w:type="table" w:styleId="132">
+  <w:style w:type="table" w:styleId="480">
     <w:name w:val="List Table 5 Dark - Accent 2"/>
-    <w:basedOn w:val="30"/>
     <w:uiPriority w:val="99"/>
     <w:pPr>
       <w:spacing w:lineRule="auto" w:line="240" w:after="0"/>
@@ -8877,9 +9068,8 @@
       </w:rPr>
     </w:tblStylePr>
   </w:style>
-  <w:style w:type="table" w:styleId="133">
+  <w:style w:type="table" w:styleId="481">
     <w:name w:val="List Table 5 Dark - Accent 3"/>
-    <w:basedOn w:val="30"/>
     <w:uiPriority w:val="99"/>
     <w:pPr>
       <w:spacing w:lineRule="auto" w:line="240" w:after="0"/>
@@ -8984,9 +9174,8 @@
       </w:rPr>
     </w:tblStylePr>
   </w:style>
-  <w:style w:type="table" w:styleId="134">
+  <w:style w:type="table" w:styleId="482">
     <w:name w:val="List Table 5 Dark - Accent 4"/>
-    <w:basedOn w:val="30"/>
     <w:uiPriority w:val="99"/>
     <w:pPr>
       <w:spacing w:lineRule="auto" w:line="240" w:after="0"/>
@@ -9091,9 +9280,8 @@
       </w:rPr>
     </w:tblStylePr>
   </w:style>
-  <w:style w:type="table" w:styleId="135">
+  <w:style w:type="table" w:styleId="483">
     <w:name w:val="List Table 5 Dark - Accent 5"/>
-    <w:basedOn w:val="30"/>
     <w:uiPriority w:val="99"/>
     <w:pPr>
       <w:spacing w:lineRule="auto" w:line="240" w:after="0"/>
@@ -9198,9 +9386,8 @@
       </w:rPr>
     </w:tblStylePr>
   </w:style>
-  <w:style w:type="table" w:styleId="136">
+  <w:style w:type="table" w:styleId="484">
     <w:name w:val="List Table 5 Dark - Accent 6"/>
-    <w:basedOn w:val="30"/>
     <w:uiPriority w:val="99"/>
     <w:pPr>
       <w:spacing w:lineRule="auto" w:line="240" w:after="0"/>
@@ -9305,9 +9492,8 @@
       </w:rPr>
     </w:tblStylePr>
   </w:style>
-  <w:style w:type="table" w:styleId="137">
+  <w:style w:type="table" w:styleId="485">
     <w:name w:val="List Table 6 Colorful"/>
-    <w:basedOn w:val="30"/>
     <w:uiPriority w:val="99"/>
     <w:pPr>
       <w:spacing w:lineRule="auto" w:line="240" w:after="0"/>
@@ -9378,9 +9564,8 @@
       </w:tcPr>
     </w:tblStylePr>
   </w:style>
-  <w:style w:type="table" w:styleId="138">
+  <w:style w:type="table" w:styleId="486">
     <w:name w:val="List Table 6 Colorful - Accent 1"/>
-    <w:basedOn w:val="30"/>
     <w:uiPriority w:val="99"/>
     <w:pPr>
       <w:spacing w:lineRule="auto" w:line="240" w:after="0"/>
@@ -9451,9 +9636,8 @@
       </w:tcPr>
     </w:tblStylePr>
   </w:style>
-  <w:style w:type="table" w:styleId="139">
+  <w:style w:type="table" w:styleId="487">
     <w:name w:val="List Table 6 Colorful - Accent 2"/>
-    <w:basedOn w:val="30"/>
     <w:uiPriority w:val="99"/>
     <w:pPr>
       <w:spacing w:lineRule="auto" w:line="240" w:after="0"/>
@@ -9524,9 +9708,8 @@
       </w:tcPr>
     </w:tblStylePr>
   </w:style>
-  <w:style w:type="table" w:styleId="140">
+  <w:style w:type="table" w:styleId="488">
     <w:name w:val="List Table 6 Colorful - Accent 3"/>
-    <w:basedOn w:val="30"/>
     <w:uiPriority w:val="99"/>
     <w:pPr>
       <w:spacing w:lineRule="auto" w:line="240" w:after="0"/>
@@ -9597,9 +9780,8 @@
       </w:tcPr>
     </w:tblStylePr>
   </w:style>
-  <w:style w:type="table" w:styleId="141">
+  <w:style w:type="table" w:styleId="489">
     <w:name w:val="List Table 6 Colorful - Accent 4"/>
-    <w:basedOn w:val="30"/>
     <w:uiPriority w:val="99"/>
     <w:pPr>
       <w:spacing w:lineRule="auto" w:line="240" w:after="0"/>
@@ -9670,9 +9852,8 @@
       </w:tcPr>
     </w:tblStylePr>
   </w:style>
-  <w:style w:type="table" w:styleId="142">
+  <w:style w:type="table" w:styleId="490">
     <w:name w:val="List Table 6 Colorful - Accent 5"/>
-    <w:basedOn w:val="30"/>
     <w:uiPriority w:val="99"/>
     <w:pPr>
       <w:spacing w:lineRule="auto" w:line="240" w:after="0"/>
@@ -9743,9 +9924,8 @@
       </w:tcPr>
     </w:tblStylePr>
   </w:style>
-  <w:style w:type="table" w:styleId="143">
+  <w:style w:type="table" w:styleId="491">
     <w:name w:val="List Table 6 Colorful - Accent 6"/>
-    <w:basedOn w:val="30"/>
     <w:uiPriority w:val="99"/>
     <w:pPr>
       <w:spacing w:lineRule="auto" w:line="240" w:after="0"/>
@@ -9816,9 +9996,8 @@
       </w:tcPr>
     </w:tblStylePr>
   </w:style>
-  <w:style w:type="table" w:styleId="144">
+  <w:style w:type="table" w:styleId="492">
     <w:name w:val="List Table 7 Colorful"/>
-    <w:basedOn w:val="30"/>
     <w:uiPriority w:val="99"/>
     <w:pPr>
       <w:spacing w:lineRule="auto" w:line="240" w:after="0"/>
@@ -9864,12 +10043,12 @@
         <w:jc w:val="right"/>
       </w:pPr>
       <w:tcPr>
-        <w:shd w:color="auto" w:fill="FFFFFF"/>
-        <w:tcBorders>
-          <w:left w:val="none"/>
-          <w:top w:val="none"/>
+        <w:shd w:val="clear" w:color="auto" w:fill="FFFFFF"/>
+        <w:tcBorders>
+          <w:left w:val="none" w:color="000000" w:sz="4" w:space="0"/>
+          <w:top w:val="none" w:color="000000" w:sz="4" w:space="0"/>
           <w:right w:val="single" w:color="000000" w:sz="4" w:space="0" w:themeColor="text1" w:themeTint="80"/>
-          <w:bottom w:val="none"/>
+          <w:bottom w:val="none" w:color="000000" w:sz="4" w:space="0"/>
         </w:tcBorders>
       </w:tcPr>
     </w:tblStylePr>
@@ -9883,9 +10062,9 @@
       <w:tcPr>
         <w:shd w:val="clear" w:color="auto" w:fill="FFFFFF" w:themeFill="light1"/>
         <w:tcBorders>
-          <w:left w:val="none"/>
-          <w:top w:val="none"/>
-          <w:right w:val="none"/>
+          <w:left w:val="none" w:color="000000" w:sz="4" w:space="0"/>
+          <w:top w:val="none" w:color="000000" w:sz="4" w:space="0"/>
+          <w:right w:val="none" w:color="000000" w:sz="4" w:space="0"/>
           <w:bottom w:val="single" w:color="000000" w:sz="4" w:space="0" w:themeColor="text1" w:themeTint="80"/>
         </w:tcBorders>
       </w:tcPr>
@@ -9898,12 +10077,12 @@
         <w:sz w:val="22"/>
       </w:rPr>
       <w:tcPr>
-        <w:shd w:color="auto" w:fill="FFFFFF"/>
+        <w:shd w:val="clear" w:color="auto" w:fill="FFFFFF"/>
         <w:tcBorders>
           <w:left w:val="single" w:color="000000" w:sz="4" w:space="0" w:themeColor="text1" w:themeTint="80"/>
-          <w:top w:val="none"/>
-          <w:right w:val="none"/>
-          <w:bottom w:val="none"/>
+          <w:top w:val="none" w:color="000000" w:sz="4" w:space="0"/>
+          <w:right w:val="none" w:color="000000" w:sz="4" w:space="0"/>
+          <w:bottom w:val="none" w:color="000000" w:sz="4" w:space="0"/>
         </w:tcBorders>
       </w:tcPr>
     </w:tblStylePr>
@@ -9917,10 +10096,10 @@
       <w:tcPr>
         <w:shd w:val="clear" w:color="auto" w:fill="FFFFFF" w:themeFill="light1"/>
         <w:tcBorders>
-          <w:left w:val="none"/>
+          <w:left w:val="none" w:color="000000" w:sz="4" w:space="0"/>
           <w:top w:val="single" w:color="000000" w:sz="4" w:space="0" w:themeColor="text1" w:themeTint="80"/>
-          <w:right w:val="none"/>
-          <w:bottom w:val="none"/>
+          <w:right w:val="none" w:color="000000" w:sz="4" w:space="0"/>
+          <w:bottom w:val="none" w:color="000000" w:sz="4" w:space="0"/>
         </w:tcBorders>
       </w:tcPr>
     </w:tblStylePr>
@@ -9932,9 +10111,8 @@
       </w:rPr>
     </w:tblStylePr>
   </w:style>
-  <w:style w:type="table" w:styleId="145">
+  <w:style w:type="table" w:styleId="493">
     <w:name w:val="List Table 7 Colorful - Accent 1"/>
-    <w:basedOn w:val="30"/>
     <w:uiPriority w:val="99"/>
     <w:pPr>
       <w:spacing w:lineRule="auto" w:line="240" w:after="0"/>
@@ -9980,12 +10158,12 @@
         <w:jc w:val="right"/>
       </w:pPr>
       <w:tcPr>
-        <w:shd w:color="auto" w:fill="FFFFFF"/>
-        <w:tcBorders>
-          <w:left w:val="none"/>
-          <w:top w:val="none"/>
+        <w:shd w:val="clear" w:color="auto" w:fill="FFFFFF"/>
+        <w:tcBorders>
+          <w:left w:val="none" w:color="000000" w:sz="4" w:space="0"/>
+          <w:top w:val="none" w:color="000000" w:sz="4" w:space="0"/>
           <w:right w:val="single" w:color="000000" w:sz="4" w:space="0" w:themeColor="accent1"/>
-          <w:bottom w:val="none"/>
+          <w:bottom w:val="none" w:color="000000" w:sz="4" w:space="0"/>
         </w:tcBorders>
       </w:tcPr>
     </w:tblStylePr>
@@ -9999,9 +10177,9 @@
       <w:tcPr>
         <w:shd w:val="clear" w:color="auto" w:fill="FFFFFF" w:themeFill="light1"/>
         <w:tcBorders>
-          <w:left w:val="none"/>
-          <w:top w:val="none"/>
-          <w:right w:val="none"/>
+          <w:left w:val="none" w:color="000000" w:sz="4" w:space="0"/>
+          <w:top w:val="none" w:color="000000" w:sz="4" w:space="0"/>
+          <w:right w:val="none" w:color="000000" w:sz="4" w:space="0"/>
           <w:bottom w:val="single" w:color="000000" w:sz="4" w:space="0" w:themeColor="accent1"/>
         </w:tcBorders>
       </w:tcPr>
@@ -10014,12 +10192,12 @@
         <w:sz w:val="22"/>
       </w:rPr>
       <w:tcPr>
-        <w:shd w:color="auto" w:fill="FFFFFF"/>
+        <w:shd w:val="clear" w:color="auto" w:fill="FFFFFF"/>
         <w:tcBorders>
           <w:left w:val="single" w:color="000000" w:sz="4" w:space="0" w:themeColor="accent1"/>
-          <w:top w:val="none"/>
-          <w:right w:val="none"/>
-          <w:bottom w:val="none"/>
+          <w:top w:val="none" w:color="000000" w:sz="4" w:space="0"/>
+          <w:right w:val="none" w:color="000000" w:sz="4" w:space="0"/>
+          <w:bottom w:val="none" w:color="000000" w:sz="4" w:space="0"/>
         </w:tcBorders>
       </w:tcPr>
     </w:tblStylePr>
@@ -10033,10 +10211,10 @@
       <w:tcPr>
         <w:shd w:val="clear" w:color="auto" w:fill="FFFFFF" w:themeFill="light1"/>
         <w:tcBorders>
-          <w:left w:val="none"/>
+          <w:left w:val="none" w:color="000000" w:sz="4" w:space="0"/>
           <w:top w:val="single" w:color="000000" w:sz="4" w:space="0" w:themeColor="accent1"/>
-          <w:right w:val="none"/>
-          <w:bottom w:val="none"/>
+          <w:right w:val="none" w:color="000000" w:sz="4" w:space="0"/>
+          <w:bottom w:val="none" w:color="000000" w:sz="4" w:space="0"/>
         </w:tcBorders>
       </w:tcPr>
     </w:tblStylePr>
@@ -10048,9 +10226,8 @@
       </w:rPr>
     </w:tblStylePr>
   </w:style>
-  <w:style w:type="table" w:styleId="146">
+  <w:style w:type="table" w:styleId="494">
     <w:name w:val="List Table 7 Colorful - Accent 2"/>
-    <w:basedOn w:val="30"/>
     <w:uiPriority w:val="99"/>
     <w:pPr>
       <w:spacing w:lineRule="auto" w:line="240" w:after="0"/>
@@ -10096,12 +10273,12 @@
         <w:jc w:val="right"/>
       </w:pPr>
       <w:tcPr>
-        <w:shd w:color="auto" w:fill="FFFFFF"/>
-        <w:tcBorders>
-          <w:left w:val="none"/>
-          <w:top w:val="none"/>
+        <w:shd w:val="clear" w:color="auto" w:fill="FFFFFF"/>
+        <w:tcBorders>
+          <w:left w:val="none" w:color="000000" w:sz="4" w:space="0"/>
+          <w:top w:val="none" w:color="000000" w:sz="4" w:space="0"/>
           <w:right w:val="single" w:color="000000" w:sz="4" w:space="0" w:themeColor="accent2" w:themeTint="97"/>
-          <w:bottom w:val="none"/>
+          <w:bottom w:val="none" w:color="000000" w:sz="4" w:space="0"/>
         </w:tcBorders>
       </w:tcPr>
     </w:tblStylePr>
@@ -10115,9 +10292,9 @@
       <w:tcPr>
         <w:shd w:val="clear" w:color="auto" w:fill="FFFFFF" w:themeFill="light1"/>
         <w:tcBorders>
-          <w:left w:val="none"/>
-          <w:top w:val="none"/>
-          <w:right w:val="none"/>
+          <w:left w:val="none" w:color="000000" w:sz="4" w:space="0"/>
+          <w:top w:val="none" w:color="000000" w:sz="4" w:space="0"/>
+          <w:right w:val="none" w:color="000000" w:sz="4" w:space="0"/>
           <w:bottom w:val="single" w:color="000000" w:sz="4" w:space="0" w:themeColor="accent2" w:themeTint="97"/>
         </w:tcBorders>
       </w:tcPr>
@@ -10130,12 +10307,12 @@
         <w:sz w:val="22"/>
       </w:rPr>
       <w:tcPr>
-        <w:shd w:color="auto" w:fill="FFFFFF"/>
+        <w:shd w:val="clear" w:color="auto" w:fill="FFFFFF"/>
         <w:tcBorders>
           <w:left w:val="single" w:color="000000" w:sz="4" w:space="0" w:themeColor="accent2" w:themeTint="97"/>
-          <w:top w:val="none"/>
-          <w:right w:val="none"/>
-          <w:bottom w:val="none"/>
+          <w:top w:val="none" w:color="000000" w:sz="4" w:space="0"/>
+          <w:right w:val="none" w:color="000000" w:sz="4" w:space="0"/>
+          <w:bottom w:val="none" w:color="000000" w:sz="4" w:space="0"/>
         </w:tcBorders>
       </w:tcPr>
     </w:tblStylePr>
@@ -10149,10 +10326,10 @@
       <w:tcPr>
         <w:shd w:val="clear" w:color="auto" w:fill="FFFFFF" w:themeFill="light1"/>
         <w:tcBorders>
-          <w:left w:val="none"/>
+          <w:left w:val="none" w:color="000000" w:sz="4" w:space="0"/>
           <w:top w:val="single" w:color="000000" w:sz="4" w:space="0" w:themeColor="accent2" w:themeTint="97"/>
-          <w:right w:val="none"/>
-          <w:bottom w:val="none"/>
+          <w:right w:val="none" w:color="000000" w:sz="4" w:space="0"/>
+          <w:bottom w:val="none" w:color="000000" w:sz="4" w:space="0"/>
         </w:tcBorders>
       </w:tcPr>
     </w:tblStylePr>
@@ -10164,9 +10341,8 @@
       </w:rPr>
     </w:tblStylePr>
   </w:style>
-  <w:style w:type="table" w:styleId="147">
+  <w:style w:type="table" w:styleId="495">
     <w:name w:val="List Table 7 Colorful - Accent 3"/>
-    <w:basedOn w:val="30"/>
     <w:uiPriority w:val="99"/>
     <w:pPr>
       <w:spacing w:lineRule="auto" w:line="240" w:after="0"/>
@@ -10212,12 +10388,12 @@
         <w:jc w:val="right"/>
       </w:pPr>
       <w:tcPr>
-        <w:shd w:color="auto" w:fill="FFFFFF"/>
-        <w:tcBorders>
-          <w:left w:val="none"/>
-          <w:top w:val="none"/>
+        <w:shd w:val="clear" w:color="auto" w:fill="FFFFFF"/>
+        <w:tcBorders>
+          <w:left w:val="none" w:color="000000" w:sz="4" w:space="0"/>
+          <w:top w:val="none" w:color="000000" w:sz="4" w:space="0"/>
           <w:right w:val="single" w:color="000000" w:sz="4" w:space="0" w:themeColor="accent3" w:themeTint="98"/>
-          <w:bottom w:val="none"/>
+          <w:bottom w:val="none" w:color="000000" w:sz="4" w:space="0"/>
         </w:tcBorders>
       </w:tcPr>
     </w:tblStylePr>
@@ -10231,9 +10407,9 @@
       <w:tcPr>
         <w:shd w:val="clear" w:color="auto" w:fill="FFFFFF" w:themeFill="light1"/>
         <w:tcBorders>
-          <w:left w:val="none"/>
-          <w:top w:val="none"/>
-          <w:right w:val="none"/>
+          <w:left w:val="none" w:color="000000" w:sz="4" w:space="0"/>
+          <w:top w:val="none" w:color="000000" w:sz="4" w:space="0"/>
+          <w:right w:val="none" w:color="000000" w:sz="4" w:space="0"/>
           <w:bottom w:val="single" w:color="000000" w:sz="4" w:space="0" w:themeColor="accent3" w:themeTint="98"/>
         </w:tcBorders>
       </w:tcPr>
@@ -10246,12 +10422,12 @@
         <w:sz w:val="22"/>
       </w:rPr>
       <w:tcPr>
-        <w:shd w:color="auto" w:fill="FFFFFF"/>
+        <w:shd w:val="clear" w:color="auto" w:fill="FFFFFF"/>
         <w:tcBorders>
           <w:left w:val="single" w:color="000000" w:sz="4" w:space="0" w:themeColor="accent3" w:themeTint="98"/>
-          <w:top w:val="none"/>
-          <w:right w:val="none"/>
-          <w:bottom w:val="none"/>
+          <w:top w:val="none" w:color="000000" w:sz="4" w:space="0"/>
+          <w:right w:val="none" w:color="000000" w:sz="4" w:space="0"/>
+          <w:bottom w:val="none" w:color="000000" w:sz="4" w:space="0"/>
         </w:tcBorders>
       </w:tcPr>
     </w:tblStylePr>
@@ -10265,10 +10441,10 @@
       <w:tcPr>
         <w:shd w:val="clear" w:color="auto" w:fill="FFFFFF" w:themeFill="light1"/>
         <w:tcBorders>
-          <w:left w:val="none"/>
+          <w:left w:val="none" w:color="000000" w:sz="4" w:space="0"/>
           <w:top w:val="single" w:color="000000" w:sz="4" w:space="0" w:themeColor="accent3" w:themeTint="98"/>
-          <w:right w:val="none"/>
-          <w:bottom w:val="none"/>
+          <w:right w:val="none" w:color="000000" w:sz="4" w:space="0"/>
+          <w:bottom w:val="none" w:color="000000" w:sz="4" w:space="0"/>
         </w:tcBorders>
       </w:tcPr>
     </w:tblStylePr>
@@ -10280,9 +10456,8 @@
       </w:rPr>
     </w:tblStylePr>
   </w:style>
-  <w:style w:type="table" w:styleId="148">
+  <w:style w:type="table" w:styleId="496">
     <w:name w:val="List Table 7 Colorful - Accent 4"/>
-    <w:basedOn w:val="30"/>
     <w:uiPriority w:val="99"/>
     <w:pPr>
       <w:spacing w:lineRule="auto" w:line="240" w:after="0"/>
@@ -10328,12 +10503,12 @@
         <w:jc w:val="right"/>
       </w:pPr>
       <w:tcPr>
-        <w:shd w:color="auto" w:fill="FFFFFF"/>
-        <w:tcBorders>
-          <w:left w:val="none"/>
-          <w:top w:val="none"/>
+        <w:shd w:val="clear" w:color="auto" w:fill="FFFFFF"/>
+        <w:tcBorders>
+          <w:left w:val="none" w:color="000000" w:sz="4" w:space="0"/>
+          <w:top w:val="none" w:color="000000" w:sz="4" w:space="0"/>
           <w:right w:val="single" w:color="000000" w:sz="4" w:space="0" w:themeColor="accent4" w:themeTint="9A"/>
-          <w:bottom w:val="none"/>
+          <w:bottom w:val="none" w:color="000000" w:sz="4" w:space="0"/>
         </w:tcBorders>
       </w:tcPr>
     </w:tblStylePr>
@@ -10347,9 +10522,9 @@
       <w:tcPr>
         <w:shd w:val="clear" w:color="auto" w:fill="FFFFFF" w:themeFill="light1"/>
         <w:tcBorders>
-          <w:left w:val="none"/>
-          <w:top w:val="none"/>
-          <w:right w:val="none"/>
+          <w:left w:val="none" w:color="000000" w:sz="4" w:space="0"/>
+          <w:top w:val="none" w:color="000000" w:sz="4" w:space="0"/>
+          <w:right w:val="none" w:color="000000" w:sz="4" w:space="0"/>
           <w:bottom w:val="single" w:color="000000" w:sz="4" w:space="0" w:themeColor="accent4" w:themeTint="9A"/>
         </w:tcBorders>
       </w:tcPr>
@@ -10362,12 +10537,12 @@
         <w:sz w:val="22"/>
       </w:rPr>
       <w:tcPr>
-        <w:shd w:color="auto" w:fill="FFFFFF"/>
+        <w:shd w:val="clear" w:color="auto" w:fill="FFFFFF"/>
         <w:tcBorders>
           <w:left w:val="single" w:color="000000" w:sz="4" w:space="0" w:themeColor="accent4" w:themeTint="9A"/>
-          <w:top w:val="none"/>
-          <w:right w:val="none"/>
-          <w:bottom w:val="none"/>
+          <w:top w:val="none" w:color="000000" w:sz="4" w:space="0"/>
+          <w:right w:val="none" w:color="000000" w:sz="4" w:space="0"/>
+          <w:bottom w:val="none" w:color="000000" w:sz="4" w:space="0"/>
         </w:tcBorders>
       </w:tcPr>
     </w:tblStylePr>
@@ -10381,10 +10556,10 @@
       <w:tcPr>
         <w:shd w:val="clear" w:color="auto" w:fill="FFFFFF" w:themeFill="light1"/>
         <w:tcBorders>
-          <w:left w:val="none"/>
+          <w:left w:val="none" w:color="000000" w:sz="4" w:space="0"/>
           <w:top w:val="single" w:color="000000" w:sz="4" w:space="0" w:themeColor="accent4" w:themeTint="9A"/>
-          <w:right w:val="none"/>
-          <w:bottom w:val="none"/>
+          <w:right w:val="none" w:color="000000" w:sz="4" w:space="0"/>
+          <w:bottom w:val="none" w:color="000000" w:sz="4" w:space="0"/>
         </w:tcBorders>
       </w:tcPr>
     </w:tblStylePr>
@@ -10396,9 +10571,8 @@
       </w:rPr>
     </w:tblStylePr>
   </w:style>
-  <w:style w:type="table" w:styleId="149">
+  <w:style w:type="table" w:styleId="497">
     <w:name w:val="List Table 7 Colorful - Accent 5"/>
-    <w:basedOn w:val="30"/>
     <w:uiPriority w:val="99"/>
     <w:pPr>
       <w:spacing w:lineRule="auto" w:line="240" w:after="0"/>
@@ -10444,12 +10618,12 @@
         <w:jc w:val="right"/>
       </w:pPr>
       <w:tcPr>
-        <w:shd w:color="auto" w:fill="FFFFFF"/>
-        <w:tcBorders>
-          <w:left w:val="none"/>
-          <w:top w:val="none"/>
+        <w:shd w:val="clear" w:color="auto" w:fill="FFFFFF"/>
+        <w:tcBorders>
+          <w:left w:val="none" w:color="000000" w:sz="4" w:space="0"/>
+          <w:top w:val="none" w:color="000000" w:sz="4" w:space="0"/>
           <w:right w:val="single" w:color="000000" w:sz="4" w:space="0" w:themeColor="accent5" w:themeTint="9A"/>
-          <w:bottom w:val="none"/>
+          <w:bottom w:val="none" w:color="000000" w:sz="4" w:space="0"/>
         </w:tcBorders>
       </w:tcPr>
     </w:tblStylePr>
@@ -10463,9 +10637,9 @@
       <w:tcPr>
         <w:shd w:val="clear" w:color="auto" w:fill="FFFFFF" w:themeFill="light1"/>
         <w:tcBorders>
-          <w:left w:val="none"/>
-          <w:top w:val="none"/>
-          <w:right w:val="none"/>
+          <w:left w:val="none" w:color="000000" w:sz="4" w:space="0"/>
+          <w:top w:val="none" w:color="000000" w:sz="4" w:space="0"/>
+          <w:right w:val="none" w:color="000000" w:sz="4" w:space="0"/>
           <w:bottom w:val="single" w:color="000000" w:sz="4" w:space="0" w:themeColor="accent5" w:themeTint="9A"/>
         </w:tcBorders>
       </w:tcPr>
@@ -10478,12 +10652,12 @@
         <w:sz w:val="22"/>
       </w:rPr>
       <w:tcPr>
-        <w:shd w:color="auto" w:fill="FFFFFF"/>
+        <w:shd w:val="clear" w:color="auto" w:fill="FFFFFF"/>
         <w:tcBorders>
           <w:left w:val="single" w:color="000000" w:sz="4" w:space="0" w:themeColor="accent5" w:themeTint="9A"/>
-          <w:top w:val="none"/>
-          <w:right w:val="none"/>
-          <w:bottom w:val="none"/>
+          <w:top w:val="none" w:color="000000" w:sz="4" w:space="0"/>
+          <w:right w:val="none" w:color="000000" w:sz="4" w:space="0"/>
+          <w:bottom w:val="none" w:color="000000" w:sz="4" w:space="0"/>
         </w:tcBorders>
       </w:tcPr>
     </w:tblStylePr>
@@ -10497,10 +10671,10 @@
       <w:tcPr>
         <w:shd w:val="clear" w:color="auto" w:fill="FFFFFF" w:themeFill="light1"/>
         <w:tcBorders>
-          <w:left w:val="none"/>
+          <w:left w:val="none" w:color="000000" w:sz="4" w:space="0"/>
           <w:top w:val="single" w:color="000000" w:sz="4" w:space="0" w:themeColor="accent5" w:themeTint="9A"/>
-          <w:right w:val="none"/>
-          <w:bottom w:val="none"/>
+          <w:right w:val="none" w:color="000000" w:sz="4" w:space="0"/>
+          <w:bottom w:val="none" w:color="000000" w:sz="4" w:space="0"/>
         </w:tcBorders>
       </w:tcPr>
     </w:tblStylePr>
@@ -10512,9 +10686,8 @@
       </w:rPr>
     </w:tblStylePr>
   </w:style>
-  <w:style w:type="table" w:styleId="150">
+  <w:style w:type="table" w:styleId="498">
     <w:name w:val="List Table 7 Colorful - Accent 6"/>
-    <w:basedOn w:val="30"/>
     <w:uiPriority w:val="99"/>
     <w:pPr>
       <w:spacing w:lineRule="auto" w:line="240" w:after="0"/>
@@ -10560,12 +10733,12 @@
         <w:jc w:val="right"/>
       </w:pPr>
       <w:tcPr>
-        <w:shd w:color="auto" w:fill="FFFFFF"/>
-        <w:tcBorders>
-          <w:left w:val="none"/>
-          <w:top w:val="none"/>
+        <w:shd w:val="clear" w:color="auto" w:fill="FFFFFF"/>
+        <w:tcBorders>
+          <w:left w:val="none" w:color="000000" w:sz="4" w:space="0"/>
+          <w:top w:val="none" w:color="000000" w:sz="4" w:space="0"/>
           <w:right w:val="single" w:color="000000" w:sz="4" w:space="0" w:themeColor="accent6" w:themeTint="98"/>
-          <w:bottom w:val="none"/>
+          <w:bottom w:val="none" w:color="000000" w:sz="4" w:space="0"/>
         </w:tcBorders>
       </w:tcPr>
     </w:tblStylePr>
@@ -10579,9 +10752,9 @@
       <w:tcPr>
         <w:shd w:val="clear" w:color="auto" w:fill="FFFFFF" w:themeFill="light1"/>
         <w:tcBorders>
-          <w:left w:val="none"/>
-          <w:top w:val="none"/>
-          <w:right w:val="none"/>
+          <w:left w:val="none" w:color="000000" w:sz="4" w:space="0"/>
+          <w:top w:val="none" w:color="000000" w:sz="4" w:space="0"/>
+          <w:right w:val="none" w:color="000000" w:sz="4" w:space="0"/>
           <w:bottom w:val="single" w:color="000000" w:sz="4" w:space="0" w:themeColor="accent6" w:themeTint="98"/>
         </w:tcBorders>
       </w:tcPr>
@@ -10594,12 +10767,12 @@
         <w:sz w:val="22"/>
       </w:rPr>
       <w:tcPr>
-        <w:shd w:color="auto" w:fill="FFFFFF"/>
+        <w:shd w:val="clear" w:color="auto" w:fill="FFFFFF"/>
         <w:tcBorders>
           <w:left w:val="single" w:color="000000" w:sz="4" w:space="0" w:themeColor="accent6" w:themeTint="98"/>
-          <w:top w:val="none"/>
-          <w:right w:val="none"/>
-          <w:bottom w:val="none"/>
+          <w:top w:val="none" w:color="000000" w:sz="4" w:space="0"/>
+          <w:right w:val="none" w:color="000000" w:sz="4" w:space="0"/>
+          <w:bottom w:val="none" w:color="000000" w:sz="4" w:space="0"/>
         </w:tcBorders>
       </w:tcPr>
     </w:tblStylePr>
@@ -10613,10 +10786,10 @@
       <w:tcPr>
         <w:shd w:val="clear" w:color="auto" w:fill="FFFFFF" w:themeFill="light1"/>
         <w:tcBorders>
-          <w:left w:val="none"/>
+          <w:left w:val="none" w:color="000000" w:sz="4" w:space="0"/>
           <w:top w:val="single" w:color="000000" w:sz="4" w:space="0" w:themeColor="accent6" w:themeTint="98"/>
-          <w:right w:val="none"/>
-          <w:bottom w:val="none"/>
+          <w:right w:val="none" w:color="000000" w:sz="4" w:space="0"/>
+          <w:bottom w:val="none" w:color="000000" w:sz="4" w:space="0"/>
         </w:tcBorders>
       </w:tcPr>
     </w:tblStylePr>
@@ -10628,9 +10801,8 @@
       </w:rPr>
     </w:tblStylePr>
   </w:style>
-  <w:style w:type="table" w:styleId="151">
+  <w:style w:type="table" w:styleId="499">
     <w:name w:val="Lined - Accent"/>
-    <w:basedOn w:val="30"/>
     <w:uiPriority w:val="99"/>
     <w:rPr>
       <w:color w:val="404040"/>
@@ -10718,9 +10890,8 @@
       </w:tcPr>
     </w:tblStylePr>
   </w:style>
-  <w:style w:type="table" w:styleId="152">
+  <w:style w:type="table" w:styleId="500">
     <w:name w:val="Lined - Accent 1"/>
-    <w:basedOn w:val="30"/>
     <w:uiPriority w:val="99"/>
     <w:rPr>
       <w:color w:val="404040"/>
@@ -10808,9 +10979,8 @@
       </w:tcPr>
     </w:tblStylePr>
   </w:style>
-  <w:style w:type="table" w:styleId="153">
+  <w:style w:type="table" w:styleId="501">
     <w:name w:val="Lined - Accent 2"/>
-    <w:basedOn w:val="30"/>
     <w:uiPriority w:val="99"/>
     <w:rPr>
       <w:color w:val="404040"/>
@@ -10898,9 +11068,8 @@
       </w:tcPr>
     </w:tblStylePr>
   </w:style>
-  <w:style w:type="table" w:styleId="154">
+  <w:style w:type="table" w:styleId="502">
     <w:name w:val="Lined - Accent 3"/>
-    <w:basedOn w:val="30"/>
     <w:uiPriority w:val="99"/>
     <w:rPr>
       <w:color w:val="404040"/>
@@ -10988,9 +11157,8 @@
       </w:tcPr>
     </w:tblStylePr>
   </w:style>
-  <w:style w:type="table" w:styleId="155">
+  <w:style w:type="table" w:styleId="503">
     <w:name w:val="Lined - Accent 4"/>
-    <w:basedOn w:val="30"/>
     <w:uiPriority w:val="99"/>
     <w:rPr>
       <w:color w:val="404040"/>
@@ -11078,9 +11246,8 @@
       </w:tcPr>
     </w:tblStylePr>
   </w:style>
-  <w:style w:type="table" w:styleId="156">
+  <w:style w:type="table" w:styleId="504">
     <w:name w:val="Lined - Accent 5"/>
-    <w:basedOn w:val="30"/>
     <w:uiPriority w:val="99"/>
     <w:rPr>
       <w:color w:val="404040"/>
@@ -11168,9 +11335,8 @@
       </w:tcPr>
     </w:tblStylePr>
   </w:style>
-  <w:style w:type="table" w:styleId="157">
+  <w:style w:type="table" w:styleId="505">
     <w:name w:val="Lined - Accent 6"/>
-    <w:basedOn w:val="30"/>
     <w:uiPriority w:val="99"/>
     <w:rPr>
       <w:color w:val="404040"/>
@@ -11258,9 +11424,8 @@
       </w:tcPr>
     </w:tblStylePr>
   </w:style>
-  <w:style w:type="table" w:styleId="158">
+  <w:style w:type="table" w:styleId="506">
     <w:name w:val="Bordered &amp; Lined - Accent"/>
-    <w:basedOn w:val="30"/>
     <w:uiPriority w:val="99"/>
     <w:rPr>
       <w:color w:val="404040"/>
@@ -11356,9 +11521,8 @@
       </w:tcPr>
     </w:tblStylePr>
   </w:style>
-  <w:style w:type="table" w:styleId="159">
+  <w:style w:type="table" w:styleId="507">
     <w:name w:val="Bordered &amp; Lined - Accent 1"/>
-    <w:basedOn w:val="30"/>
     <w:uiPriority w:val="99"/>
     <w:rPr>
       <w:color w:val="404040"/>
@@ -11454,9 +11618,8 @@
       </w:tcPr>
     </w:tblStylePr>
   </w:style>
-  <w:style w:type="table" w:styleId="160">
+  <w:style w:type="table" w:styleId="508">
     <w:name w:val="Bordered &amp; Lined - Accent 2"/>
-    <w:basedOn w:val="30"/>
     <w:uiPriority w:val="99"/>
     <w:rPr>
       <w:color w:val="404040"/>
@@ -11552,9 +11715,8 @@
       </w:tcPr>
     </w:tblStylePr>
   </w:style>
-  <w:style w:type="table" w:styleId="161">
+  <w:style w:type="table" w:styleId="509">
     <w:name w:val="Bordered &amp; Lined - Accent 3"/>
-    <w:basedOn w:val="30"/>
     <w:uiPriority w:val="99"/>
     <w:rPr>
       <w:color w:val="404040"/>
@@ -11650,9 +11812,8 @@
       </w:tcPr>
     </w:tblStylePr>
   </w:style>
-  <w:style w:type="table" w:styleId="162">
+  <w:style w:type="table" w:styleId="510">
     <w:name w:val="Bordered &amp; Lined - Accent 4"/>
-    <w:basedOn w:val="30"/>
     <w:uiPriority w:val="99"/>
     <w:rPr>
       <w:color w:val="404040"/>
@@ -11748,9 +11909,8 @@
       </w:tcPr>
     </w:tblStylePr>
   </w:style>
-  <w:style w:type="table" w:styleId="163">
+  <w:style w:type="table" w:styleId="511">
     <w:name w:val="Bordered &amp; Lined - Accent 5"/>
-    <w:basedOn w:val="30"/>
     <w:uiPriority w:val="99"/>
     <w:rPr>
       <w:color w:val="404040"/>
@@ -11846,9 +12006,8 @@
       </w:tcPr>
     </w:tblStylePr>
   </w:style>
-  <w:style w:type="table" w:styleId="164">
+  <w:style w:type="table" w:styleId="512">
     <w:name w:val="Bordered &amp; Lined - Accent 6"/>
-    <w:basedOn w:val="30"/>
     <w:uiPriority w:val="99"/>
     <w:rPr>
       <w:color w:val="404040"/>
@@ -11944,9 +12103,8 @@
       </w:tcPr>
     </w:tblStylePr>
   </w:style>
-  <w:style w:type="table" w:styleId="165">
+  <w:style w:type="table" w:styleId="513">
     <w:name w:val="Bordered"/>
-    <w:basedOn w:val="30"/>
     <w:uiPriority w:val="99"/>
     <w:pPr>
       <w:spacing w:lineRule="auto" w:line="240" w:after="0"/>
@@ -12023,9 +12181,8 @@
       </w:tcPr>
     </w:tblStylePr>
   </w:style>
-  <w:style w:type="table" w:styleId="166">
+  <w:style w:type="table" w:styleId="514">
     <w:name w:val="Bordered - Accent 1"/>
-    <w:basedOn w:val="30"/>
     <w:uiPriority w:val="99"/>
     <w:pPr>
       <w:spacing w:lineRule="auto" w:line="240" w:after="0"/>
@@ -12102,9 +12259,8 @@
       </w:tcPr>
     </w:tblStylePr>
   </w:style>
-  <w:style w:type="table" w:styleId="167">
+  <w:style w:type="table" w:styleId="515">
     <w:name w:val="Bordered - Accent 2"/>
-    <w:basedOn w:val="30"/>
     <w:uiPriority w:val="99"/>
     <w:pPr>
       <w:spacing w:lineRule="auto" w:line="240" w:after="0"/>
@@ -12181,9 +12337,8 @@
       </w:tcPr>
     </w:tblStylePr>
   </w:style>
-  <w:style w:type="table" w:styleId="168">
+  <w:style w:type="table" w:styleId="516">
     <w:name w:val="Bordered - Accent 3"/>
-    <w:basedOn w:val="30"/>
     <w:uiPriority w:val="99"/>
     <w:pPr>
       <w:spacing w:lineRule="auto" w:line="240" w:after="0"/>
@@ -12260,9 +12415,8 @@
       </w:tcPr>
     </w:tblStylePr>
   </w:style>
-  <w:style w:type="table" w:styleId="169">
+  <w:style w:type="table" w:styleId="517">
     <w:name w:val="Bordered - Accent 4"/>
-    <w:basedOn w:val="30"/>
     <w:uiPriority w:val="99"/>
     <w:pPr>
       <w:spacing w:lineRule="auto" w:line="240" w:after="0"/>
@@ -12339,9 +12493,8 @@
       </w:tcPr>
     </w:tblStylePr>
   </w:style>
-  <w:style w:type="table" w:styleId="170">
+  <w:style w:type="table" w:styleId="518">
     <w:name w:val="Bordered - Accent 5"/>
-    <w:basedOn w:val="30"/>
     <w:uiPriority w:val="99"/>
     <w:pPr>
       <w:spacing w:lineRule="auto" w:line="240" w:after="0"/>
@@ -12418,9 +12571,8 @@
       </w:tcPr>
     </w:tblStylePr>
   </w:style>
-  <w:style w:type="table" w:styleId="171">
+  <w:style w:type="table" w:styleId="519">
     <w:name w:val="Bordered - Accent 6"/>
-    <w:basedOn w:val="30"/>
     <w:uiPriority w:val="99"/>
     <w:pPr>
       <w:spacing w:lineRule="auto" w:line="240" w:after="0"/>
@@ -12497,16 +12649,16 @@
       </w:tcPr>
     </w:tblStylePr>
   </w:style>
-  <w:style w:type="character" w:styleId="175">
+  <w:style w:type="character" w:styleId="520">
     <w:name w:val="footnote reference"/>
-    <w:basedOn w:val="406"/>
+    <w:basedOn w:val="551"/>
     <w:uiPriority w:val="99"/>
     <w:unhideWhenUsed/>
     <w:rPr>
       <w:vertAlign w:val="superscript"/>
     </w:rPr>
   </w:style>
-  <w:style w:type="paragraph" w:styleId="376" w:default="1">
+  <w:style w:type="paragraph" w:styleId="521" w:default="1">
     <w:name w:val="Normal"/>
     <w:qFormat/>
     <w:rPr>
@@ -12526,9 +12678,9 @@
       <w:widowControl/>
     </w:pPr>
   </w:style>
-  <w:style w:type="paragraph" w:styleId="377">
+  <w:style w:type="paragraph" w:styleId="522">
     <w:name w:val="Heading 1"/>
-    <w:basedOn w:val="376"/>
+    <w:basedOn w:val="521"/>
     <w:qFormat/>
     <w:uiPriority w:val="9"/>
     <w:rPr>
@@ -12546,9 +12698,9 @@
       <w:outlineLvl w:val="0"/>
     </w:pPr>
   </w:style>
-  <w:style w:type="paragraph" w:styleId="378">
+  <w:style w:type="paragraph" w:styleId="523">
     <w:name w:val="Heading 2"/>
-    <w:basedOn w:val="376"/>
+    <w:basedOn w:val="521"/>
     <w:qFormat/>
     <w:uiPriority w:val="9"/>
     <w:unhideWhenUsed/>
@@ -12566,9 +12718,9 @@
       <w:outlineLvl w:val="1"/>
     </w:pPr>
   </w:style>
-  <w:style w:type="paragraph" w:styleId="379">
+  <w:style w:type="paragraph" w:styleId="524">
     <w:name w:val="Heading 3"/>
-    <w:basedOn w:val="376"/>
+    <w:basedOn w:val="521"/>
     <w:qFormat/>
     <w:uiPriority w:val="9"/>
     <w:unhideWhenUsed/>
@@ -12589,9 +12741,9 @@
       <w:outlineLvl w:val="2"/>
     </w:pPr>
   </w:style>
-  <w:style w:type="paragraph" w:styleId="380">
+  <w:style w:type="paragraph" w:styleId="525">
     <w:name w:val="Heading 4"/>
-    <w:basedOn w:val="376"/>
+    <w:basedOn w:val="521"/>
     <w:qFormat/>
     <w:uiPriority w:val="9"/>
     <w:unhideWhenUsed/>
@@ -12608,9 +12760,9 @@
       <w:outlineLvl w:val="3"/>
     </w:pPr>
   </w:style>
-  <w:style w:type="paragraph" w:styleId="381">
+  <w:style w:type="paragraph" w:styleId="526">
     <w:name w:val="Heading 5"/>
-    <w:basedOn w:val="376"/>
+    <w:basedOn w:val="521"/>
     <w:qFormat/>
     <w:uiPriority w:val="9"/>
     <w:unhideWhenUsed/>
@@ -12629,9 +12781,9 @@
       <w:outlineLvl w:val="4"/>
     </w:pPr>
   </w:style>
-  <w:style w:type="paragraph" w:styleId="382">
+  <w:style w:type="paragraph" w:styleId="527">
     <w:name w:val="Heading 6"/>
-    <w:basedOn w:val="376"/>
+    <w:basedOn w:val="521"/>
     <w:qFormat/>
     <w:uiPriority w:val="9"/>
     <w:unhideWhenUsed/>
@@ -12650,9 +12802,9 @@
       <w:outlineLvl w:val="5"/>
     </w:pPr>
   </w:style>
-  <w:style w:type="paragraph" w:styleId="383">
+  <w:style w:type="paragraph" w:styleId="528">
     <w:name w:val="Heading 7"/>
-    <w:basedOn w:val="376"/>
+    <w:basedOn w:val="521"/>
     <w:qFormat/>
     <w:uiPriority w:val="9"/>
     <w:unhideWhenUsed/>
@@ -12671,9 +12823,9 @@
       <w:outlineLvl w:val="6"/>
     </w:pPr>
   </w:style>
-  <w:style w:type="paragraph" w:styleId="384">
+  <w:style w:type="paragraph" w:styleId="529">
     <w:name w:val="Heading 8"/>
-    <w:basedOn w:val="376"/>
+    <w:basedOn w:val="521"/>
     <w:qFormat/>
     <w:uiPriority w:val="9"/>
     <w:unhideWhenUsed/>
@@ -12690,9 +12842,9 @@
       <w:outlineLvl w:val="7"/>
     </w:pPr>
   </w:style>
-  <w:style w:type="paragraph" w:styleId="385">
+  <w:style w:type="paragraph" w:styleId="530">
     <w:name w:val="Heading 9"/>
-    <w:basedOn w:val="376"/>
+    <w:basedOn w:val="521"/>
     <w:qFormat/>
     <w:uiPriority w:val="9"/>
     <w:unhideWhenUsed/>
@@ -12711,7 +12863,7 @@
       <w:outlineLvl w:val="8"/>
     </w:pPr>
   </w:style>
-  <w:style w:type="character" w:styleId="386">
+  <w:style w:type="character" w:styleId="531">
     <w:name w:val="Heading 1 Char"/>
     <w:qFormat/>
     <w:uiPriority w:val="9"/>
@@ -12721,7 +12873,7 @@
       <w:szCs w:val="40"/>
     </w:rPr>
   </w:style>
-  <w:style w:type="character" w:styleId="387">
+  <w:style w:type="character" w:styleId="532">
     <w:name w:val="Heading 2 Char"/>
     <w:qFormat/>
     <w:uiPriority w:val="9"/>
@@ -12730,7 +12882,7 @@
       <w:sz w:val="34"/>
     </w:rPr>
   </w:style>
-  <w:style w:type="character" w:styleId="388">
+  <w:style w:type="character" w:styleId="533">
     <w:name w:val="Heading 3 Char"/>
     <w:qFormat/>
     <w:uiPriority w:val="9"/>
@@ -12740,7 +12892,7 @@
       <w:szCs w:val="30"/>
     </w:rPr>
   </w:style>
-  <w:style w:type="character" w:styleId="389">
+  <w:style w:type="character" w:styleId="534">
     <w:name w:val="Heading 4 Char"/>
     <w:qFormat/>
     <w:uiPriority w:val="9"/>
@@ -12752,7 +12904,7 @@
       <w:szCs w:val="26"/>
     </w:rPr>
   </w:style>
-  <w:style w:type="character" w:styleId="390">
+  <w:style w:type="character" w:styleId="535">
     <w:name w:val="Heading 5 Char"/>
     <w:qFormat/>
     <w:uiPriority w:val="9"/>
@@ -12764,7 +12916,7 @@
       <w:szCs w:val="24"/>
     </w:rPr>
   </w:style>
-  <w:style w:type="character" w:styleId="391">
+  <w:style w:type="character" w:styleId="536">
     <w:name w:val="Heading 6 Char"/>
     <w:qFormat/>
     <w:uiPriority w:val="9"/>
@@ -12776,7 +12928,7 @@
       <w:szCs w:val="22"/>
     </w:rPr>
   </w:style>
-  <w:style w:type="character" w:styleId="392">
+  <w:style w:type="character" w:styleId="537">
     <w:name w:val="Heading 7 Char"/>
     <w:qFormat/>
     <w:uiPriority w:val="9"/>
@@ -12790,7 +12942,7 @@
       <w:szCs w:val="22"/>
     </w:rPr>
   </w:style>
-  <w:style w:type="character" w:styleId="393">
+  <w:style w:type="character" w:styleId="538">
     <w:name w:val="Heading 8 Char"/>
     <w:qFormat/>
     <w:uiPriority w:val="9"/>
@@ -12802,7 +12954,7 @@
       <w:szCs w:val="22"/>
     </w:rPr>
   </w:style>
-  <w:style w:type="character" w:styleId="394">
+  <w:style w:type="character" w:styleId="539">
     <w:name w:val="Heading 9 Char"/>
     <w:qFormat/>
     <w:uiPriority w:val="9"/>
@@ -12814,7 +12966,7 @@
       <w:szCs w:val="21"/>
     </w:rPr>
   </w:style>
-  <w:style w:type="character" w:styleId="395">
+  <w:style w:type="character" w:styleId="540">
     <w:name w:val="Title Char"/>
     <w:qFormat/>
     <w:uiPriority w:val="10"/>
@@ -12823,7 +12975,7 @@
       <w:szCs w:val="48"/>
     </w:rPr>
   </w:style>
-  <w:style w:type="character" w:styleId="396">
+  <w:style w:type="character" w:styleId="541">
     <w:name w:val="Subtitle Char"/>
     <w:qFormat/>
     <w:uiPriority w:val="11"/>
@@ -12832,7 +12984,7 @@
       <w:szCs w:val="24"/>
     </w:rPr>
   </w:style>
-  <w:style w:type="character" w:styleId="397">
+  <w:style w:type="character" w:styleId="542">
     <w:name w:val="Quote Char"/>
     <w:qFormat/>
     <w:uiPriority w:val="29"/>
@@ -12840,7 +12992,7 @@
       <w:i/>
     </w:rPr>
   </w:style>
-  <w:style w:type="character" w:styleId="398">
+  <w:style w:type="character" w:styleId="543">
     <w:name w:val="Intense Quote Char"/>
     <w:qFormat/>
     <w:uiPriority w:val="30"/>
@@ -12848,22 +13000,22 @@
       <w:i/>
     </w:rPr>
   </w:style>
-  <w:style w:type="character" w:styleId="399">
+  <w:style w:type="character" w:styleId="544">
     <w:name w:val="Header Char"/>
     <w:qFormat/>
     <w:uiPriority w:val="99"/>
   </w:style>
-  <w:style w:type="character" w:styleId="400">
+  <w:style w:type="character" w:styleId="545">
     <w:name w:val="Footer Char"/>
     <w:qFormat/>
     <w:uiPriority w:val="99"/>
   </w:style>
-  <w:style w:type="character" w:styleId="401">
+  <w:style w:type="character" w:styleId="546">
     <w:name w:val="Caption Char"/>
     <w:qFormat/>
     <w:uiPriority w:val="99"/>
   </w:style>
-  <w:style w:type="character" w:styleId="402">
+  <w:style w:type="character" w:styleId="547">
     <w:name w:val="Hyperlink"/>
     <w:uiPriority w:val="99"/>
     <w:unhideWhenUsed/>
@@ -12872,7 +13024,7 @@
       <w:u w:val="single"/>
     </w:rPr>
   </w:style>
-  <w:style w:type="character" w:styleId="403">
+  <w:style w:type="character" w:styleId="548">
     <w:name w:val="Footnote Text Char"/>
     <w:qFormat/>
     <w:uiPriority w:val="99"/>
@@ -12880,7 +13032,7 @@
       <w:sz w:val="18"/>
     </w:rPr>
   </w:style>
-  <w:style w:type="character" w:styleId="404">
+  <w:style w:type="character" w:styleId="549">
     <w:name w:val="Footnote Characters"/>
     <w:qFormat/>
     <w:uiPriority w:val="99"/>
@@ -12889,23 +13041,23 @@
       <w:vertAlign w:val="superscript"/>
     </w:rPr>
   </w:style>
-  <w:style w:type="character" w:styleId="405">
+  <w:style w:type="character" w:styleId="550">
     <w:name w:val="Footnote Anchor"/>
     <w:rPr>
       <w:vertAlign w:val="superscript"/>
     </w:rPr>
   </w:style>
-  <w:style w:type="character" w:styleId="406" w:default="1">
+  <w:style w:type="character" w:styleId="551" w:default="1">
     <w:name w:val="Default Paragraph Font"/>
     <w:qFormat/>
     <w:uiPriority w:val="1"/>
     <w:semiHidden/>
     <w:unhideWhenUsed/>
   </w:style>
-  <w:style w:type="paragraph" w:styleId="407">
+  <w:style w:type="paragraph" w:styleId="552">
     <w:name w:val="Heading"/>
-    <w:basedOn w:val="376"/>
-    <w:next w:val="408"/>
+    <w:basedOn w:val="521"/>
+    <w:next w:val="553"/>
     <w:qFormat/>
     <w:rPr>
       <w:rFonts w:ascii="Liberation Sans" w:hAnsi="Liberation Sans" w:cs="FreeSans" w:eastAsia="Noto Sans CJK SC"/>
@@ -12917,23 +13069,23 @@
       <w:spacing w:after="120" w:before="240"/>
     </w:pPr>
   </w:style>
-  <w:style w:type="paragraph" w:styleId="408">
+  <w:style w:type="paragraph" w:styleId="553">
     <w:name w:val="Body Text"/>
-    <w:basedOn w:val="376"/>
+    <w:basedOn w:val="521"/>
     <w:pPr>
       <w:spacing w:lineRule="auto" w:line="276" w:after="140" w:before="0"/>
     </w:pPr>
   </w:style>
-  <w:style w:type="paragraph" w:styleId="409">
+  <w:style w:type="paragraph" w:styleId="554">
     <w:name w:val="List"/>
-    <w:basedOn w:val="408"/>
+    <w:basedOn w:val="553"/>
     <w:rPr>
       <w:rFonts w:cs="FreeSans"/>
     </w:rPr>
   </w:style>
-  <w:style w:type="paragraph" w:styleId="410">
+  <w:style w:type="paragraph" w:styleId="555">
     <w:name w:val="Caption"/>
-    <w:basedOn w:val="376"/>
+    <w:basedOn w:val="521"/>
     <w:qFormat/>
     <w:uiPriority w:val="35"/>
     <w:semiHidden/>
@@ -12949,17 +13101,17 @@
       <w:spacing w:lineRule="auto" w:line="276"/>
     </w:pPr>
   </w:style>
-  <w:style w:type="paragraph" w:styleId="411">
+  <w:style w:type="paragraph" w:styleId="556">
     <w:name w:val="Index"/>
-    <w:basedOn w:val="376"/>
+    <w:basedOn w:val="521"/>
     <w:qFormat/>
     <w:rPr>
       <w:rFonts w:cs="FreeSans"/>
     </w:rPr>
   </w:style>
-  <w:style w:type="paragraph" w:styleId="412">
+  <w:style w:type="paragraph" w:styleId="557">
     <w:name w:val="footnote text"/>
-    <w:basedOn w:val="376"/>
+    <w:basedOn w:val="521"/>
     <w:uiPriority w:val="99"/>
     <w:semiHidden/>
     <w:unhideWhenUsed/>
@@ -12970,9 +13122,9 @@
       <w:spacing w:lineRule="auto" w:line="240" w:after="40" w:before="0"/>
     </w:pPr>
   </w:style>
-  <w:style w:type="paragraph" w:styleId="413">
+  <w:style w:type="paragraph" w:styleId="558">
     <w:name w:val="toc 1"/>
-    <w:basedOn w:val="376"/>
+    <w:basedOn w:val="521"/>
     <w:uiPriority w:val="39"/>
     <w:unhideWhenUsed/>
     <w:pPr>
@@ -12980,9 +13132,9 @@
       <w:spacing w:after="57" w:before="0"/>
     </w:pPr>
   </w:style>
-  <w:style w:type="paragraph" w:styleId="414">
+  <w:style w:type="paragraph" w:styleId="559">
     <w:name w:val="toc 2"/>
-    <w:basedOn w:val="376"/>
+    <w:basedOn w:val="521"/>
     <w:uiPriority w:val="39"/>
     <w:unhideWhenUsed/>
     <w:pPr>
@@ -12990,9 +13142,9 @@
       <w:spacing w:after="57" w:before="0"/>
     </w:pPr>
   </w:style>
-  <w:style w:type="paragraph" w:styleId="415">
+  <w:style w:type="paragraph" w:styleId="560">
     <w:name w:val="toc 3"/>
-    <w:basedOn w:val="376"/>
+    <w:basedOn w:val="521"/>
     <w:uiPriority w:val="39"/>
     <w:unhideWhenUsed/>
     <w:pPr>
@@ -13000,9 +13152,9 @@
       <w:spacing w:after="57" w:before="0"/>
     </w:pPr>
   </w:style>
-  <w:style w:type="paragraph" w:styleId="416">
+  <w:style w:type="paragraph" w:styleId="561">
     <w:name w:val="toc 4"/>
-    <w:basedOn w:val="376"/>
+    <w:basedOn w:val="521"/>
     <w:uiPriority w:val="39"/>
     <w:unhideWhenUsed/>
     <w:pPr>
@@ -13010,9 +13162,9 @@
       <w:spacing w:after="57" w:before="0"/>
     </w:pPr>
   </w:style>
-  <w:style w:type="paragraph" w:styleId="417">
+  <w:style w:type="paragraph" w:styleId="562">
     <w:name w:val="toc 5"/>
-    <w:basedOn w:val="376"/>
+    <w:basedOn w:val="521"/>
     <w:uiPriority w:val="39"/>
     <w:unhideWhenUsed/>
     <w:pPr>
@@ -13020,9 +13172,9 @@
       <w:spacing w:after="57" w:before="0"/>
     </w:pPr>
   </w:style>
-  <w:style w:type="paragraph" w:styleId="418">
+  <w:style w:type="paragraph" w:styleId="563">
     <w:name w:val="toc 6"/>
-    <w:basedOn w:val="376"/>
+    <w:basedOn w:val="521"/>
     <w:uiPriority w:val="39"/>
     <w:unhideWhenUsed/>
     <w:pPr>
@@ -13030,9 +13182,9 @@
       <w:spacing w:after="57" w:before="0"/>
     </w:pPr>
   </w:style>
-  <w:style w:type="paragraph" w:styleId="419">
+  <w:style w:type="paragraph" w:styleId="564">
     <w:name w:val="toc 7"/>
-    <w:basedOn w:val="376"/>
+    <w:basedOn w:val="521"/>
     <w:uiPriority w:val="39"/>
     <w:unhideWhenUsed/>
     <w:pPr>
@@ -13040,9 +13192,9 @@
       <w:spacing w:after="57" w:before="0"/>
     </w:pPr>
   </w:style>
-  <w:style w:type="paragraph" w:styleId="420">
+  <w:style w:type="paragraph" w:styleId="565">
     <w:name w:val="toc 8"/>
-    <w:basedOn w:val="376"/>
+    <w:basedOn w:val="521"/>
     <w:uiPriority w:val="39"/>
     <w:unhideWhenUsed/>
     <w:pPr>
@@ -13050,9 +13202,9 @@
       <w:spacing w:after="57" w:before="0"/>
     </w:pPr>
   </w:style>
-  <w:style w:type="paragraph" w:styleId="421">
+  <w:style w:type="paragraph" w:styleId="566">
     <w:name w:val="toc 9"/>
-    <w:basedOn w:val="376"/>
+    <w:basedOn w:val="521"/>
     <w:uiPriority w:val="39"/>
     <w:unhideWhenUsed/>
     <w:pPr>
@@ -13060,7 +13212,7 @@
       <w:spacing w:after="57" w:before="0"/>
     </w:pPr>
   </w:style>
-  <w:style w:type="paragraph" w:styleId="422">
+  <w:style w:type="paragraph" w:styleId="567">
     <w:name w:val="TOC Heading"/>
     <w:qFormat/>
     <w:uiPriority w:val="39"/>
@@ -13082,14 +13234,14 @@
       <w:widowControl/>
     </w:pPr>
   </w:style>
-  <w:style w:type="paragraph" w:styleId="423">
+  <w:style w:type="paragraph" w:styleId="568">
     <w:name w:val="Header and Footer"/>
-    <w:basedOn w:val="376"/>
+    <w:basedOn w:val="521"/>
     <w:qFormat/>
   </w:style>
-  <w:style w:type="paragraph" w:styleId="424">
+  <w:style w:type="paragraph" w:styleId="569">
     <w:name w:val="Footer"/>
-    <w:basedOn w:val="376"/>
+    <w:basedOn w:val="521"/>
     <w:uiPriority w:val="99"/>
     <w:unhideWhenUsed/>
     <w:pPr>
@@ -13101,9 +13253,9 @@
       </w:tabs>
     </w:pPr>
   </w:style>
-  <w:style w:type="paragraph" w:styleId="425">
+  <w:style w:type="paragraph" w:styleId="570">
     <w:name w:val="Header"/>
-    <w:basedOn w:val="376"/>
+    <w:basedOn w:val="521"/>
     <w:uiPriority w:val="99"/>
     <w:unhideWhenUsed/>
     <w:pPr>
@@ -13115,7 +13267,7 @@
       </w:tabs>
     </w:pPr>
   </w:style>
-  <w:style w:type="paragraph" w:styleId="426">
+  <w:style w:type="paragraph" w:styleId="571">
     <w:name w:val="No Spacing"/>
     <w:qFormat/>
     <w:uiPriority w:val="1"/>
@@ -13136,9 +13288,9 @@
       <w:widowControl/>
     </w:pPr>
   </w:style>
-  <w:style w:type="paragraph" w:styleId="427">
+  <w:style w:type="paragraph" w:styleId="572">
     <w:name w:val="Quote"/>
-    <w:basedOn w:val="376"/>
+    <w:basedOn w:val="521"/>
     <w:qFormat/>
     <w:uiPriority w:val="29"/>
     <w:rPr>
@@ -13153,9 +13305,9 @@
       <w:jc w:val="both"/>
     </w:pPr>
   </w:style>
-  <w:style w:type="paragraph" w:styleId="428">
+  <w:style w:type="paragraph" w:styleId="573">
     <w:name w:val="Subtitle"/>
-    <w:basedOn w:val="376"/>
+    <w:basedOn w:val="521"/>
     <w:qFormat/>
     <w:uiPriority w:val="11"/>
     <w:rPr>
@@ -13171,9 +13323,9 @@
       <w:outlineLvl w:val="0"/>
     </w:pPr>
   </w:style>
-  <w:style w:type="paragraph" w:styleId="429">
+  <w:style w:type="paragraph" w:styleId="574">
     <w:name w:val="Intense Quote"/>
-    <w:basedOn w:val="376"/>
+    <w:basedOn w:val="521"/>
     <w:qFormat/>
     <w:uiPriority w:val="30"/>
     <w:rPr>
@@ -13197,9 +13349,9 @@
       </w:pBdr>
     </w:pPr>
   </w:style>
-  <w:style w:type="paragraph" w:styleId="430">
+  <w:style w:type="paragraph" w:styleId="575">
     <w:name w:val="Title"/>
-    <w:basedOn w:val="376"/>
+    <w:basedOn w:val="521"/>
     <w:qFormat/>
     <w:uiPriority w:val="10"/>
     <w:rPr>
@@ -13219,9 +13371,9 @@
       <w:outlineLvl w:val="0"/>
     </w:pPr>
   </w:style>
-  <w:style w:type="paragraph" w:styleId="431">
+  <w:style w:type="paragraph" w:styleId="576">
     <w:name w:val="List Paragraph"/>
-    <w:basedOn w:val="376"/>
+    <w:basedOn w:val="521"/>
     <w:qFormat/>
     <w:uiPriority w:val="34"/>
     <w:pPr>
@@ -13230,14 +13382,14 @@
       <w:spacing w:after="200" w:before="0"/>
     </w:pPr>
   </w:style>
-  <w:style w:type="numbering" w:styleId="432" w:default="1">
+  <w:style w:type="numbering" w:styleId="577" w:default="1">
     <w:name w:val="No List"/>
     <w:qFormat/>
     <w:uiPriority w:val="99"/>
     <w:semiHidden/>
     <w:unhideWhenUsed/>
   </w:style>
-  <w:style w:type="table" w:styleId="719" w:default="1">
+  <w:style w:type="table" w:styleId="578" w:default="1">
     <w:name w:val="Normal Table"/>
     <w:uiPriority w:val="99"/>
     <w:semiHidden/>

</xml_diff>